<commit_message>
Final touches (documentation almost finished, another exeption handled)
</commit_message>
<xml_diff>
--- a/Warehouse_Dokumentacio.docx
+++ b/Warehouse_Dokumentacio.docx
@@ -6,7 +6,7 @@
       <w:pPr>
         <w:pStyle w:val="Cmsor1"/>
       </w:pPr>
-      <w:bookmarkStart w:id="0" w:name="_Toc149567792"/>
+      <w:bookmarkStart w:id="0" w:name="_Toc149830664"/>
       <w:r>
         <w:t>Dokumentáció</w:t>
       </w:r>
@@ -16,7 +16,7 @@
       <w:pPr>
         <w:pStyle w:val="Cmsor2"/>
       </w:pPr>
-      <w:bookmarkStart w:id="1" w:name="_Toc149567793"/>
+      <w:bookmarkStart w:id="1" w:name="_Toc149830665"/>
       <w:r>
         <w:t>A program rövid ismertetése</w:t>
       </w:r>
@@ -44,14 +44,9 @@
     </w:p>
     <w:p>
       <w:pPr>
-        <w:pStyle w:val="Nincstrkz"/>
-      </w:pPr>
-    </w:p>
-    <w:p>
-      <w:pPr>
         <w:pStyle w:val="Cmsor2"/>
       </w:pPr>
-      <w:bookmarkStart w:id="2" w:name="_Toc149567794"/>
+      <w:bookmarkStart w:id="2" w:name="_Toc149830666"/>
       <w:r>
         <w:t>Adatbázis</w:t>
       </w:r>
@@ -66,7 +61,15 @@
       </w:r>
       <w:r>
         <w:br/>
-        <w:t xml:space="preserve">Van egy felhasználó(users) </w:t>
+        <w:t>Van egy felhasználó(</w:t>
+      </w:r>
+      <w:proofErr w:type="spellStart"/>
+      <w:r>
+        <w:t>users</w:t>
+      </w:r>
+      <w:proofErr w:type="spellEnd"/>
+      <w:r>
+        <w:t xml:space="preserve">) </w:t>
       </w:r>
       <w:r>
         <w:t>tábla,</w:t>
@@ -77,7 +80,23 @@
     </w:p>
     <w:p>
       <w:r>
-        <w:t>A tárgyak(items) tábla tárolja a tárgyak elnevezését, márkáját, egy rövid leírást és hogy mennyi van az adott tárgyból. A tábla meghívja a kategóriákat(categories) ami a kategória nevét tartalmazza.</w:t>
+        <w:t>A tárgyak(</w:t>
+      </w:r>
+      <w:proofErr w:type="spellStart"/>
+      <w:r>
+        <w:t>items</w:t>
+      </w:r>
+      <w:proofErr w:type="spellEnd"/>
+      <w:r>
+        <w:t>) tábla tárolja a tárgyak elnevezését, márkáját, egy rövid leírást és hogy mennyi van az adott tárgyból. A tábla meghívja a kategóriákat(</w:t>
+      </w:r>
+      <w:proofErr w:type="spellStart"/>
+      <w:r>
+        <w:t>categories</w:t>
+      </w:r>
+      <w:proofErr w:type="spellEnd"/>
+      <w:r>
+        <w:t>) ami a kategória nevét tartalmazza.</w:t>
       </w:r>
     </w:p>
     <w:p>
@@ -88,7 +107,15 @@
         <w:t>elhelyezési körlet</w:t>
       </w:r>
       <w:r>
-        <w:t xml:space="preserve">(locations) tábla ez tárolja a helyszínek nevét </w:t>
+        <w:t>(</w:t>
+      </w:r>
+      <w:proofErr w:type="spellStart"/>
+      <w:r>
+        <w:t>locations</w:t>
+      </w:r>
+      <w:proofErr w:type="spellEnd"/>
+      <w:r>
+        <w:t xml:space="preserve">) tábla ez tárolja a helyszínek nevét </w:t>
       </w:r>
       <w:r>
         <w:t>és, hogy hány tárgyat lehet odatenni.</w:t>
@@ -96,11 +123,38 @@
     </w:p>
     <w:p>
       <w:r>
-        <w:t>Az items és locations táblát a loctem tábla köti össze, ez arra szolgál hogyha több tárgyat egy helyre, illetve egy tárgyat több helyre szeretnénk tenni akkor az megoldható legyen.</w:t>
-      </w:r>
-    </w:p>
-    <w:p>
-      <w:r>
+        <w:t xml:space="preserve">Az </w:t>
+      </w:r>
+      <w:proofErr w:type="spellStart"/>
+      <w:r>
+        <w:t>items</w:t>
+      </w:r>
+      <w:proofErr w:type="spellEnd"/>
+      <w:r>
+        <w:t xml:space="preserve"> és </w:t>
+      </w:r>
+      <w:proofErr w:type="spellStart"/>
+      <w:r>
+        <w:t>locations</w:t>
+      </w:r>
+      <w:proofErr w:type="spellEnd"/>
+      <w:r>
+        <w:t xml:space="preserve"> táblát a </w:t>
+      </w:r>
+      <w:proofErr w:type="spellStart"/>
+      <w:r>
+        <w:t>loctem</w:t>
+      </w:r>
+      <w:proofErr w:type="spellEnd"/>
+      <w:r>
+        <w:t xml:space="preserve"> tábla köti össze, ez arra szolgál hogyha több tárgyat egy helyre, illetve egy tárgyat több helyre szeretnénk tenni akkor az megoldható legyen.</w:t>
+      </w:r>
+    </w:p>
+    <w:p>
+      <w:r>
+        <w:rPr>
+          <w:noProof/>
+        </w:rPr>
         <w:drawing>
           <wp:inline distT="0" distB="0" distL="0" distR="0" wp14:anchorId="4DF21DD9" wp14:editId="0120B151">
             <wp:extent cx="5731510" cy="2526030"/>
@@ -147,7 +201,6 @@
           <w:szCs w:val="26"/>
         </w:rPr>
       </w:pPr>
-      <w:bookmarkStart w:id="3" w:name="_Toc149567795"/>
       <w:r>
         <w:br w:type="page"/>
       </w:r>
@@ -156,6 +209,7 @@
       <w:pPr>
         <w:pStyle w:val="Cmsor2"/>
       </w:pPr>
+      <w:bookmarkStart w:id="3" w:name="_Toc149830667"/>
       <w:r>
         <w:lastRenderedPageBreak/>
         <w:t>Adatbázis összekapcsolása</w:t>
@@ -166,8 +220,37 @@
       <w:r>
         <w:t xml:space="preserve">Az adatbázis összekapcsolásához, először letöltöttük, illetve beimportáltuk a </w:t>
       </w:r>
-      <w:r>
-        <w:t>MySql.Data library-t. Ezután létrehoztunk egy DataBaseConnect class-t.</w:t>
+      <w:proofErr w:type="spellStart"/>
+      <w:r>
+        <w:t>MySql.Data</w:t>
+      </w:r>
+      <w:proofErr w:type="spellEnd"/>
+      <w:r>
+        <w:t xml:space="preserve"> </w:t>
+      </w:r>
+      <w:proofErr w:type="spellStart"/>
+      <w:r>
+        <w:t>library</w:t>
+      </w:r>
+      <w:proofErr w:type="spellEnd"/>
+      <w:r>
+        <w:t xml:space="preserve">-t. Ezután létrehoztunk egy </w:t>
+      </w:r>
+      <w:proofErr w:type="spellStart"/>
+      <w:r>
+        <w:t>DataBaseConnect</w:t>
+      </w:r>
+      <w:proofErr w:type="spellEnd"/>
+      <w:r>
+        <w:t xml:space="preserve"> </w:t>
+      </w:r>
+      <w:proofErr w:type="spellStart"/>
+      <w:r>
+        <w:t>class</w:t>
+      </w:r>
+      <w:proofErr w:type="spellEnd"/>
+      <w:r>
+        <w:t>-t.</w:t>
       </w:r>
     </w:p>
     <w:p>
@@ -217,7 +300,31 @@
     </w:p>
     <w:p>
       <w:r>
-        <w:t>Beállítjuk a DataBaseConnect class Fieldjeit, amik az adatbázis tulajdonságait tárolják.</w:t>
+        <w:t xml:space="preserve">Beállítjuk a </w:t>
+      </w:r>
+      <w:proofErr w:type="spellStart"/>
+      <w:r>
+        <w:t>DataBaseConnect</w:t>
+      </w:r>
+      <w:proofErr w:type="spellEnd"/>
+      <w:r>
+        <w:t xml:space="preserve"> </w:t>
+      </w:r>
+      <w:proofErr w:type="spellStart"/>
+      <w:r>
+        <w:t>class</w:t>
+      </w:r>
+      <w:proofErr w:type="spellEnd"/>
+      <w:r>
+        <w:t xml:space="preserve"> </w:t>
+      </w:r>
+      <w:proofErr w:type="spellStart"/>
+      <w:r>
+        <w:t>Fieldjeit</w:t>
+      </w:r>
+      <w:proofErr w:type="spellEnd"/>
+      <w:r>
+        <w:t>, amik az adatbázis tulajdonságait tárolják.</w:t>
       </w:r>
     </w:p>
     <w:p>
@@ -264,7 +371,47 @@
     </w:p>
     <w:p>
       <w:r>
-        <w:t>Létrehoztunk egy Initialize methodot, ami inicializálja a connection stringet, amit aztán meghív a Constructor.</w:t>
+        <w:t xml:space="preserve">Létrehoztunk egy </w:t>
+      </w:r>
+      <w:proofErr w:type="spellStart"/>
+      <w:r>
+        <w:t>Initialize</w:t>
+      </w:r>
+      <w:proofErr w:type="spellEnd"/>
+      <w:r>
+        <w:t xml:space="preserve"> </w:t>
+      </w:r>
+      <w:proofErr w:type="spellStart"/>
+      <w:r>
+        <w:t>methodot</w:t>
+      </w:r>
+      <w:proofErr w:type="spellEnd"/>
+      <w:r>
+        <w:t xml:space="preserve">, ami inicializálja a </w:t>
+      </w:r>
+      <w:proofErr w:type="spellStart"/>
+      <w:r>
+        <w:t>connection</w:t>
+      </w:r>
+      <w:proofErr w:type="spellEnd"/>
+      <w:r>
+        <w:t xml:space="preserve"> </w:t>
+      </w:r>
+      <w:proofErr w:type="spellStart"/>
+      <w:r>
+        <w:t>stringet</w:t>
+      </w:r>
+      <w:proofErr w:type="spellEnd"/>
+      <w:r>
+        <w:t xml:space="preserve">, amit aztán meghív a </w:t>
+      </w:r>
+      <w:proofErr w:type="spellStart"/>
+      <w:r>
+        <w:t>Constructor</w:t>
+      </w:r>
+      <w:proofErr w:type="spellEnd"/>
+      <w:r>
+        <w:t>.</w:t>
       </w:r>
     </w:p>
     <w:p>
@@ -276,20 +423,18 @@
       <w:pPr>
         <w:pStyle w:val="Cmsor2"/>
       </w:pPr>
-      <w:bookmarkStart w:id="4" w:name="_Toc149567796"/>
+      <w:bookmarkStart w:id="4" w:name="_Toc149830668"/>
       <w:r>
         <w:lastRenderedPageBreak/>
         <w:t>Regisztráció</w:t>
       </w:r>
-      <w:bookmarkStart w:id="5" w:name="_Toc149567797"/>
+      <w:r>
+        <w:t>/</w:t>
+      </w:r>
+      <w:r>
+        <w:t>Bejelentkezés</w:t>
+      </w:r>
       <w:bookmarkEnd w:id="4"/>
-      <w:r>
-        <w:t>/</w:t>
-      </w:r>
-      <w:r>
-        <w:t>Bejelentkezés</w:t>
-      </w:r>
-      <w:bookmarkEnd w:id="5"/>
     </w:p>
     <w:p>
       <w:r>
@@ -307,7 +452,21 @@
         <w:t xml:space="preserve"> hogy létezik-e az adott néven felhasználó </w:t>
       </w:r>
       <w:r>
-        <w:t>és ha létezik milyen jogosultságokkal rendelkezik.</w:t>
+        <w:t>és ha létezik</w:t>
+      </w:r>
+      <w:r>
+        <w:t xml:space="preserve">, akkor megnézi, hogy létezik-e </w:t>
+      </w:r>
+      <w:proofErr w:type="spellStart"/>
+      <w:r>
+        <w:t>employee</w:t>
+      </w:r>
+      <w:proofErr w:type="spellEnd"/>
+      <w:r>
+        <w:t xml:space="preserve"> jogosultsággal</w:t>
+      </w:r>
+      <w:r>
+        <w:t>.</w:t>
       </w:r>
     </w:p>
     <w:p>
@@ -319,79 +478,802 @@
       <w:pPr>
         <w:pStyle w:val="Cmsor2"/>
       </w:pPr>
-      <w:bookmarkStart w:id="6" w:name="_Toc149567798"/>
+      <w:bookmarkStart w:id="5" w:name="_Toc149830669"/>
       <w:r>
         <w:t>SQL Injection elleni védelem</w:t>
       </w:r>
-      <w:bookmarkEnd w:id="6"/>
+      <w:bookmarkEnd w:id="5"/>
+    </w:p>
+    <w:p>
+      <w:r>
+        <w:t xml:space="preserve">Az SQL </w:t>
+      </w:r>
+      <w:proofErr w:type="spellStart"/>
+      <w:r>
+        <w:t>injection</w:t>
+      </w:r>
+      <w:proofErr w:type="spellEnd"/>
+      <w:r>
+        <w:t xml:space="preserve"> ellen a projectünkben paraméterezett lekérdezéseket (</w:t>
+      </w:r>
+      <w:proofErr w:type="spellStart"/>
+      <w:r>
+        <w:t>parameterized</w:t>
+      </w:r>
+      <w:proofErr w:type="spellEnd"/>
+      <w:r>
+        <w:t xml:space="preserve"> </w:t>
+      </w:r>
+      <w:proofErr w:type="spellStart"/>
+      <w:r>
+        <w:t>queries</w:t>
+      </w:r>
+      <w:proofErr w:type="spellEnd"/>
+      <w:r>
+        <w:t>) használtunk. Ennek a lényege, hogy a lekérdezésbe beillesztett adatokat paraméterként ad</w:t>
+      </w:r>
+      <w:r>
+        <w:t xml:space="preserve">juk át. Például: </w:t>
+      </w:r>
     </w:p>
     <w:p>
       <w:pPr>
         <w:pStyle w:val="Sections"/>
       </w:pPr>
+      <w:r>
+        <w:rPr>
+          <w:noProof/>
+        </w:rPr>
+        <w:drawing>
+          <wp:inline distT="0" distB="0" distL="0" distR="0" wp14:anchorId="1E35CBF1" wp14:editId="4EFD0EE6">
+            <wp:extent cx="5731510" cy="294005"/>
+            <wp:effectExtent l="0" t="0" r="2540" b="0"/>
+            <wp:docPr id="1477585024" name="Kép 1"/>
+            <wp:cNvGraphicFramePr>
+              <a:graphicFrameLocks xmlns:a="http://schemas.openxmlformats.org/drawingml/2006/main" noChangeAspect="1"/>
+            </wp:cNvGraphicFramePr>
+            <a:graphic xmlns:a="http://schemas.openxmlformats.org/drawingml/2006/main">
+              <a:graphicData uri="http://schemas.openxmlformats.org/drawingml/2006/picture">
+                <pic:pic xmlns:pic="http://schemas.openxmlformats.org/drawingml/2006/picture">
+                  <pic:nvPicPr>
+                    <pic:cNvPr id="1477585024" name=""/>
+                    <pic:cNvPicPr/>
+                  </pic:nvPicPr>
+                  <pic:blipFill>
+                    <a:blip r:embed="rId8"/>
+                    <a:stretch>
+                      <a:fillRect/>
+                    </a:stretch>
+                  </pic:blipFill>
+                  <pic:spPr>
+                    <a:xfrm>
+                      <a:off x="0" y="0"/>
+                      <a:ext cx="5731510" cy="294005"/>
+                    </a:xfrm>
+                    <a:prstGeom prst="rect">
+                      <a:avLst/>
+                    </a:prstGeom>
+                  </pic:spPr>
+                </pic:pic>
+              </a:graphicData>
+            </a:graphic>
+          </wp:inline>
+        </w:drawing>
+      </w:r>
+    </w:p>
+    <w:p>
+      <w:pPr>
+        <w:pStyle w:val="Sections"/>
+      </w:pPr>
+    </w:p>
+    <w:p>
+      <w:r>
+        <w:t>Ezután paraméterként átadjuk az értékeket:</w:t>
+      </w:r>
+    </w:p>
+    <w:p>
+      <w:r>
+        <w:rPr>
+          <w:noProof/>
+        </w:rPr>
+        <w:drawing>
+          <wp:inline distT="0" distB="0" distL="0" distR="0" wp14:anchorId="23774E58" wp14:editId="567C0E7A">
+            <wp:extent cx="5731510" cy="1253490"/>
+            <wp:effectExtent l="0" t="0" r="2540" b="3810"/>
+            <wp:docPr id="158801865" name="Kép 1" descr="A képen szöveg, képernyőkép, Betűtípus látható&#10;&#10;Automatikusan generált leírás"/>
+            <wp:cNvGraphicFramePr>
+              <a:graphicFrameLocks xmlns:a="http://schemas.openxmlformats.org/drawingml/2006/main" noChangeAspect="1"/>
+            </wp:cNvGraphicFramePr>
+            <a:graphic xmlns:a="http://schemas.openxmlformats.org/drawingml/2006/main">
+              <a:graphicData uri="http://schemas.openxmlformats.org/drawingml/2006/picture">
+                <pic:pic xmlns:pic="http://schemas.openxmlformats.org/drawingml/2006/picture">
+                  <pic:nvPicPr>
+                    <pic:cNvPr id="158801865" name="Kép 1" descr="A képen szöveg, képernyőkép, Betűtípus látható&#10;&#10;Automatikusan generált leírás"/>
+                    <pic:cNvPicPr/>
+                  </pic:nvPicPr>
+                  <pic:blipFill>
+                    <a:blip r:embed="rId9"/>
+                    <a:stretch>
+                      <a:fillRect/>
+                    </a:stretch>
+                  </pic:blipFill>
+                  <pic:spPr>
+                    <a:xfrm>
+                      <a:off x="0" y="0"/>
+                      <a:ext cx="5731510" cy="1253490"/>
+                    </a:xfrm>
+                    <a:prstGeom prst="rect">
+                      <a:avLst/>
+                    </a:prstGeom>
+                  </pic:spPr>
+                </pic:pic>
+              </a:graphicData>
+            </a:graphic>
+          </wp:inline>
+        </w:drawing>
+      </w:r>
+    </w:p>
+    <w:p>
+      <w:r>
+        <w:t xml:space="preserve">A </w:t>
+      </w:r>
+      <w:proofErr w:type="spellStart"/>
+      <w:r>
+        <w:t>Query</w:t>
+      </w:r>
+      <w:proofErr w:type="spellEnd"/>
+      <w:r>
+        <w:t xml:space="preserve"> így fog kinézni, amibe a programunk behelyettesít:</w:t>
+      </w:r>
+    </w:p>
+    <w:p>
+      <w:r>
+        <w:rPr>
+          <w:noProof/>
+        </w:rPr>
+        <w:drawing>
+          <wp:inline distT="0" distB="0" distL="0" distR="0" wp14:anchorId="7AB71D06" wp14:editId="5DE1699C">
+            <wp:extent cx="3714750" cy="1609725"/>
+            <wp:effectExtent l="0" t="0" r="0" b="9525"/>
+            <wp:docPr id="1037120416" name="Kép 1" descr="A képen szöveg, képernyőkép, Betűtípus látható&#10;&#10;Automatikusan generált leírás"/>
+            <wp:cNvGraphicFramePr>
+              <a:graphicFrameLocks xmlns:a="http://schemas.openxmlformats.org/drawingml/2006/main" noChangeAspect="1"/>
+            </wp:cNvGraphicFramePr>
+            <a:graphic xmlns:a="http://schemas.openxmlformats.org/drawingml/2006/main">
+              <a:graphicData uri="http://schemas.openxmlformats.org/drawingml/2006/picture">
+                <pic:pic xmlns:pic="http://schemas.openxmlformats.org/drawingml/2006/picture">
+                  <pic:nvPicPr>
+                    <pic:cNvPr id="1037120416" name="Kép 1" descr="A képen szöveg, képernyőkép, Betűtípus látható&#10;&#10;Automatikusan generált leírás"/>
+                    <pic:cNvPicPr/>
+                  </pic:nvPicPr>
+                  <pic:blipFill>
+                    <a:blip r:embed="rId10"/>
+                    <a:stretch>
+                      <a:fillRect/>
+                    </a:stretch>
+                  </pic:blipFill>
+                  <pic:spPr>
+                    <a:xfrm>
+                      <a:off x="0" y="0"/>
+                      <a:ext cx="3714750" cy="1609725"/>
+                    </a:xfrm>
+                    <a:prstGeom prst="rect">
+                      <a:avLst/>
+                    </a:prstGeom>
+                  </pic:spPr>
+                </pic:pic>
+              </a:graphicData>
+            </a:graphic>
+          </wp:inline>
+        </w:drawing>
+      </w:r>
+    </w:p>
+    <w:p>
+      <w:r>
+        <w:br w:type="page"/>
+      </w:r>
     </w:p>
     <w:p>
       <w:pPr>
         <w:pStyle w:val="Cmsor2"/>
       </w:pPr>
-      <w:bookmarkStart w:id="7" w:name="_Toc149567799"/>
-      <w:r>
-        <w:t>Tárgy hozzáadása</w:t>
-      </w:r>
-      <w:bookmarkEnd w:id="7"/>
-    </w:p>
-    <w:p>
-      <w:r>
-        <w:t>Tárgyat csak az ott dolgozó adhat hozzá, a hozzáadás működése egészen egyszerű a felhasználó megadja a szükséges információkat és hogy hova szeretné tenni a tárgyat és hogy mennyit.</w:t>
-      </w:r>
-      <w:r>
-        <w:br/>
-        <w:t>Abban az esetben</w:t>
-      </w:r>
-      <w:r>
-        <w:t>,</w:t>
-      </w:r>
-      <w:r>
-        <w:t xml:space="preserve"> ha ugyan azon a helyen már van ugyan olyan tárgy akkor csak növeli az ott lévő tárgyak mennyiségét</w:t>
-      </w:r>
-      <w:r>
-        <w:t>, viszont, ha nincs akkor csak feltölti az adatbázisba az adatokat és a darabszámot.</w:t>
-      </w:r>
-      <w:r>
-        <w:br/>
-        <w:t>Természetesen a program megnézi, hogy az adott területen még van-e férőhely, mivel ha az be van telve vagy be fog telni ezzel a hozzáadással akkor nem engedi, hogy odategyünk annyi tárgyat és visszaadja a felhasználónak, hogy mennyi szabad hely van az adott területen.</w:t>
+      <w:r>
+        <w:lastRenderedPageBreak/>
+        <w:t>Főmenü</w:t>
+      </w:r>
+    </w:p>
+    <w:p>
+      <w:r>
+        <w:t>A belépés után megnyílik a főmenü</w:t>
+      </w:r>
+    </w:p>
+    <w:p>
+      <w:r>
+        <w:rPr>
+          <w:noProof/>
+        </w:rPr>
+        <w:drawing>
+          <wp:inline distT="0" distB="0" distL="0" distR="0" wp14:anchorId="40A68657" wp14:editId="5F32C996">
+            <wp:extent cx="5724525" cy="3219450"/>
+            <wp:effectExtent l="0" t="0" r="9525" b="0"/>
+            <wp:docPr id="619401383" name="Kép 1"/>
+            <wp:cNvGraphicFramePr>
+              <a:graphicFrameLocks xmlns:a="http://schemas.openxmlformats.org/drawingml/2006/main" noChangeAspect="1"/>
+            </wp:cNvGraphicFramePr>
+            <a:graphic xmlns:a="http://schemas.openxmlformats.org/drawingml/2006/main">
+              <a:graphicData uri="http://schemas.openxmlformats.org/drawingml/2006/picture">
+                <pic:pic xmlns:pic="http://schemas.openxmlformats.org/drawingml/2006/picture">
+                  <pic:nvPicPr>
+                    <pic:cNvPr id="0" name="Picture 1"/>
+                    <pic:cNvPicPr>
+                      <a:picLocks noChangeAspect="1" noChangeArrowheads="1"/>
+                    </pic:cNvPicPr>
+                  </pic:nvPicPr>
+                  <pic:blipFill>
+                    <a:blip r:embed="rId11">
+                      <a:extLst>
+                        <a:ext uri="{28A0092B-C50C-407E-A947-70E740481C1C}">
+                          <a14:useLocalDpi xmlns:a14="http://schemas.microsoft.com/office/drawing/2010/main" val="0"/>
+                        </a:ext>
+                      </a:extLst>
+                    </a:blip>
+                    <a:srcRect/>
+                    <a:stretch>
+                      <a:fillRect/>
+                    </a:stretch>
+                  </pic:blipFill>
+                  <pic:spPr bwMode="auto">
+                    <a:xfrm>
+                      <a:off x="0" y="0"/>
+                      <a:ext cx="5724525" cy="3219450"/>
+                    </a:xfrm>
+                    <a:prstGeom prst="rect">
+                      <a:avLst/>
+                    </a:prstGeom>
+                    <a:noFill/>
+                    <a:ln>
+                      <a:noFill/>
+                    </a:ln>
+                  </pic:spPr>
+                </pic:pic>
+              </a:graphicData>
+            </a:graphic>
+          </wp:inline>
+        </w:drawing>
       </w:r>
     </w:p>
     <w:p>
       <w:pPr>
         <w:pStyle w:val="Cmsor2"/>
       </w:pPr>
-      <w:bookmarkStart w:id="8" w:name="_Toc149567800"/>
-      <w:r>
-        <w:t>Tárgy frissítése</w:t>
-      </w:r>
-      <w:bookmarkEnd w:id="8"/>
-    </w:p>
-    <w:p>
-      <w:r>
-        <w:t xml:space="preserve">A főmenün kiválasztott tárgy </w:t>
-      </w:r>
-      <w:r>
-        <w:t>leírását és márkáját lehet itt változtatni, ha a felhasználó nem add meg értéket akkor nyilvánvalóan nem fog változás történni</w:t>
-      </w:r>
-      <w:r>
-        <w:t>.</w:t>
+      <w:bookmarkStart w:id="6" w:name="_Toc149830670"/>
+      <w:r>
+        <w:t>Tárgy hozzáadása</w:t>
+      </w:r>
+      <w:bookmarkEnd w:id="6"/>
+    </w:p>
+    <w:p>
+      <w:r>
+        <w:t>Tárgyat csak az ott dolgozó adhat hozzá, a hozzáadás működése egészen egyszerű a felhasználó megadja a szükséges információkat és hogy hova szeretné tenni a tárgyat és hogy mennyit.</w:t>
+      </w:r>
+      <w:r>
+        <w:br/>
+        <w:t>Abban az esetben</w:t>
+      </w:r>
+      <w:r>
+        <w:t>,</w:t>
+      </w:r>
+      <w:r>
+        <w:t xml:space="preserve"> ha ugyan azon a helyen már van ugyan olyan tárgy akkor csak növeli az ott lévő tárgyak mennyiségét</w:t>
+      </w:r>
+      <w:r>
+        <w:t>, viszont, ha nincs akkor csak feltölti az adatbázisba az adatokat és a darabszámot.</w:t>
+      </w:r>
+    </w:p>
+    <w:p>
+      <w:pPr>
+        <w:keepNext/>
+      </w:pPr>
+      <w:r>
+        <w:rPr>
+          <w:noProof/>
+        </w:rPr>
+        <w:drawing>
+          <wp:inline distT="0" distB="0" distL="0" distR="0" wp14:anchorId="0E694421" wp14:editId="45F74AFF">
+            <wp:extent cx="5731510" cy="2872105"/>
+            <wp:effectExtent l="0" t="0" r="2540" b="4445"/>
+            <wp:docPr id="1319858675" name="Kép 1" descr="A képen szöveg, képernyőkép, szoftver látható&#10;&#10;Automatikusan generált leírás"/>
+            <wp:cNvGraphicFramePr>
+              <a:graphicFrameLocks xmlns:a="http://schemas.openxmlformats.org/drawingml/2006/main" noChangeAspect="1"/>
+            </wp:cNvGraphicFramePr>
+            <a:graphic xmlns:a="http://schemas.openxmlformats.org/drawingml/2006/main">
+              <a:graphicData uri="http://schemas.openxmlformats.org/drawingml/2006/picture">
+                <pic:pic xmlns:pic="http://schemas.openxmlformats.org/drawingml/2006/picture">
+                  <pic:nvPicPr>
+                    <pic:cNvPr id="1319858675" name="Kép 1" descr="A képen szöveg, képernyőkép, szoftver látható&#10;&#10;Automatikusan generált leírás"/>
+                    <pic:cNvPicPr/>
+                  </pic:nvPicPr>
+                  <pic:blipFill>
+                    <a:blip r:embed="rId12"/>
+                    <a:stretch>
+                      <a:fillRect/>
+                    </a:stretch>
+                  </pic:blipFill>
+                  <pic:spPr>
+                    <a:xfrm>
+                      <a:off x="0" y="0"/>
+                      <a:ext cx="5731510" cy="2872105"/>
+                    </a:xfrm>
+                    <a:prstGeom prst="rect">
+                      <a:avLst/>
+                    </a:prstGeom>
+                  </pic:spPr>
+                </pic:pic>
+              </a:graphicData>
+            </a:graphic>
+          </wp:inline>
+        </w:drawing>
+      </w:r>
+    </w:p>
+    <w:p>
+      <w:pPr>
+        <w:pStyle w:val="Kpalrs"/>
+        <w:rPr>
+          <w:sz w:val="20"/>
+          <w:szCs w:val="20"/>
+        </w:rPr>
+      </w:pPr>
+      <w:r>
+        <w:rPr>
+          <w:sz w:val="20"/>
+          <w:szCs w:val="20"/>
+        </w:rPr>
+        <w:fldChar w:fldCharType="begin"/>
+      </w:r>
+      <w:r>
+        <w:rPr>
+          <w:sz w:val="20"/>
+          <w:szCs w:val="20"/>
+        </w:rPr>
+        <w:instrText xml:space="preserve"> SEQ ábra \* ARABIC </w:instrText>
+      </w:r>
+      <w:r>
+        <w:rPr>
+          <w:sz w:val="20"/>
+          <w:szCs w:val="20"/>
+        </w:rPr>
+        <w:fldChar w:fldCharType="separate"/>
+      </w:r>
+      <w:r>
+        <w:rPr>
+          <w:noProof/>
+          <w:sz w:val="20"/>
+          <w:szCs w:val="20"/>
+        </w:rPr>
+        <w:t>1</w:t>
+      </w:r>
+      <w:r>
+        <w:rPr>
+          <w:sz w:val="20"/>
+          <w:szCs w:val="20"/>
+        </w:rPr>
+        <w:fldChar w:fldCharType="end"/>
+      </w:r>
+      <w:r>
+        <w:rPr>
+          <w:sz w:val="20"/>
+          <w:szCs w:val="20"/>
+        </w:rPr>
+        <w:t>. ábra: Ha van ilyen tárgy már az adatbázisban</w:t>
+      </w:r>
+    </w:p>
+    <w:p>
+      <w:r>
+        <w:lastRenderedPageBreak/>
+        <w:br/>
+        <w:t xml:space="preserve">Természetesen a program megnézi, hogy az adott területen még van-e férőhely, </w:t>
+      </w:r>
+      <w:r>
+        <w:t>mivel,</w:t>
+      </w:r>
+      <w:r>
+        <w:t xml:space="preserve"> ha az be van telve vagy be fog telni ezzel a hozzáadással akkor nem engedi, hogy odategyünk annyi tárgyat és visszaadja a felhasználónak, hogy mennyi szabad hely van az adott területen.</w:t>
+      </w:r>
+    </w:p>
+    <w:p>
+      <w:pPr>
+        <w:keepNext/>
+      </w:pPr>
+      <w:r>
+        <w:rPr>
+          <w:noProof/>
+        </w:rPr>
+        <w:drawing>
+          <wp:inline distT="0" distB="0" distL="0" distR="0" wp14:anchorId="04584984" wp14:editId="15F0A9B7">
+            <wp:extent cx="5731510" cy="4309110"/>
+            <wp:effectExtent l="0" t="0" r="2540" b="0"/>
+            <wp:docPr id="2081025704" name="Kép 1" descr="A képen szöveg, képernyőkép, szoftver látható&#10;&#10;Automatikusan generált leírás"/>
+            <wp:cNvGraphicFramePr>
+              <a:graphicFrameLocks xmlns:a="http://schemas.openxmlformats.org/drawingml/2006/main" noChangeAspect="1"/>
+            </wp:cNvGraphicFramePr>
+            <a:graphic xmlns:a="http://schemas.openxmlformats.org/drawingml/2006/main">
+              <a:graphicData uri="http://schemas.openxmlformats.org/drawingml/2006/picture">
+                <pic:pic xmlns:pic="http://schemas.openxmlformats.org/drawingml/2006/picture">
+                  <pic:nvPicPr>
+                    <pic:cNvPr id="2081025704" name="Kép 1" descr="A képen szöveg, képernyőkép, szoftver látható&#10;&#10;Automatikusan generált leírás"/>
+                    <pic:cNvPicPr/>
+                  </pic:nvPicPr>
+                  <pic:blipFill>
+                    <a:blip r:embed="rId13"/>
+                    <a:stretch>
+                      <a:fillRect/>
+                    </a:stretch>
+                  </pic:blipFill>
+                  <pic:spPr>
+                    <a:xfrm>
+                      <a:off x="0" y="0"/>
+                      <a:ext cx="5731510" cy="4309110"/>
+                    </a:xfrm>
+                    <a:prstGeom prst="rect">
+                      <a:avLst/>
+                    </a:prstGeom>
+                  </pic:spPr>
+                </pic:pic>
+              </a:graphicData>
+            </a:graphic>
+          </wp:inline>
+        </w:drawing>
+      </w:r>
+    </w:p>
+    <w:p>
+      <w:pPr>
+        <w:pStyle w:val="Kpalrs"/>
+        <w:rPr>
+          <w:sz w:val="20"/>
+          <w:szCs w:val="20"/>
+        </w:rPr>
+      </w:pPr>
+      <w:r>
+        <w:rPr>
+          <w:sz w:val="20"/>
+          <w:szCs w:val="20"/>
+        </w:rPr>
+        <w:fldChar w:fldCharType="begin"/>
+      </w:r>
+      <w:r>
+        <w:rPr>
+          <w:sz w:val="20"/>
+          <w:szCs w:val="20"/>
+        </w:rPr>
+        <w:instrText xml:space="preserve"> SEQ ábra \* ARABIC </w:instrText>
+      </w:r>
+      <w:r>
+        <w:rPr>
+          <w:sz w:val="20"/>
+          <w:szCs w:val="20"/>
+        </w:rPr>
+        <w:fldChar w:fldCharType="separate"/>
+      </w:r>
+      <w:r>
+        <w:rPr>
+          <w:noProof/>
+          <w:sz w:val="20"/>
+          <w:szCs w:val="20"/>
+        </w:rPr>
+        <w:t>2</w:t>
+      </w:r>
+      <w:r>
+        <w:rPr>
+          <w:sz w:val="20"/>
+          <w:szCs w:val="20"/>
+        </w:rPr>
+        <w:fldChar w:fldCharType="end"/>
+      </w:r>
+      <w:r>
+        <w:rPr>
+          <w:sz w:val="20"/>
+          <w:szCs w:val="20"/>
+        </w:rPr>
+        <w:t>. ábra: Ha nincs ilyen típusú elem az adatbázisban</w:t>
       </w:r>
     </w:p>
     <w:p>
       <w:pPr>
         <w:pStyle w:val="Cmsor2"/>
       </w:pPr>
-      <w:bookmarkStart w:id="9" w:name="_Toc149567801"/>
+      <w:bookmarkStart w:id="7" w:name="_Toc149830671"/>
+      <w:r>
+        <w:t>Tárgy frissítése</w:t>
+      </w:r>
+      <w:bookmarkEnd w:id="7"/>
+    </w:p>
+    <w:p>
+      <w:r>
+        <w:t xml:space="preserve">A főmenün kiválasztott tárgy </w:t>
+      </w:r>
+      <w:r>
+        <w:t>leírását és márkáját lehet itt változtatni, ha a felhasználó nem add meg értéket akkor nyilvánvalóan nem fog változás történni</w:t>
+      </w:r>
+      <w:r>
+        <w:t>.</w:t>
+      </w:r>
+      <w:r>
+        <w:t xml:space="preserve"> Illetve lehet csak a leírást vagy csak a márkát külön frissíteni.</w:t>
+      </w:r>
+    </w:p>
+    <w:p>
+      <w:pPr>
+        <w:keepNext/>
+      </w:pPr>
+      <w:r>
+        <w:rPr>
+          <w:noProof/>
+        </w:rPr>
+        <w:lastRenderedPageBreak/>
+        <w:drawing>
+          <wp:inline distT="0" distB="0" distL="0" distR="0" wp14:anchorId="0A8C5B19" wp14:editId="57D513B9">
+            <wp:extent cx="5731510" cy="2929890"/>
+            <wp:effectExtent l="0" t="0" r="2540" b="3810"/>
+            <wp:docPr id="1130621507" name="Kép 1" descr="A képen szöveg, képernyőkép, szoftver látható&#10;&#10;Automatikusan generált leírás"/>
+            <wp:cNvGraphicFramePr>
+              <a:graphicFrameLocks xmlns:a="http://schemas.openxmlformats.org/drawingml/2006/main" noChangeAspect="1"/>
+            </wp:cNvGraphicFramePr>
+            <a:graphic xmlns:a="http://schemas.openxmlformats.org/drawingml/2006/main">
+              <a:graphicData uri="http://schemas.openxmlformats.org/drawingml/2006/picture">
+                <pic:pic xmlns:pic="http://schemas.openxmlformats.org/drawingml/2006/picture">
+                  <pic:nvPicPr>
+                    <pic:cNvPr id="1130621507" name="Kép 1" descr="A képen szöveg, képernyőkép, szoftver látható&#10;&#10;Automatikusan generált leírás"/>
+                    <pic:cNvPicPr/>
+                  </pic:nvPicPr>
+                  <pic:blipFill>
+                    <a:blip r:embed="rId14"/>
+                    <a:stretch>
+                      <a:fillRect/>
+                    </a:stretch>
+                  </pic:blipFill>
+                  <pic:spPr>
+                    <a:xfrm>
+                      <a:off x="0" y="0"/>
+                      <a:ext cx="5731510" cy="2929890"/>
+                    </a:xfrm>
+                    <a:prstGeom prst="rect">
+                      <a:avLst/>
+                    </a:prstGeom>
+                  </pic:spPr>
+                </pic:pic>
+              </a:graphicData>
+            </a:graphic>
+          </wp:inline>
+        </w:drawing>
+      </w:r>
+    </w:p>
+    <w:p>
+      <w:pPr>
+        <w:pStyle w:val="Kpalrs"/>
+        <w:rPr>
+          <w:sz w:val="20"/>
+          <w:szCs w:val="20"/>
+        </w:rPr>
+      </w:pPr>
+      <w:r>
+        <w:rPr>
+          <w:sz w:val="20"/>
+          <w:szCs w:val="20"/>
+        </w:rPr>
+        <w:fldChar w:fldCharType="begin"/>
+      </w:r>
+      <w:r>
+        <w:rPr>
+          <w:sz w:val="20"/>
+          <w:szCs w:val="20"/>
+        </w:rPr>
+        <w:instrText xml:space="preserve"> SEQ ábra \* ARABIC </w:instrText>
+      </w:r>
+      <w:r>
+        <w:rPr>
+          <w:sz w:val="20"/>
+          <w:szCs w:val="20"/>
+        </w:rPr>
+        <w:fldChar w:fldCharType="separate"/>
+      </w:r>
+      <w:r>
+        <w:rPr>
+          <w:noProof/>
+          <w:sz w:val="20"/>
+          <w:szCs w:val="20"/>
+        </w:rPr>
+        <w:t>3</w:t>
+      </w:r>
+      <w:r>
+        <w:rPr>
+          <w:sz w:val="20"/>
+          <w:szCs w:val="20"/>
+        </w:rPr>
+        <w:fldChar w:fldCharType="end"/>
+      </w:r>
+      <w:r>
+        <w:rPr>
+          <w:sz w:val="20"/>
+          <w:szCs w:val="20"/>
+        </w:rPr>
+        <w:t xml:space="preserve">. ábra: Először átkérjük, a user által kiválasztott </w:t>
+      </w:r>
+      <w:proofErr w:type="spellStart"/>
+      <w:r>
+        <w:rPr>
+          <w:sz w:val="20"/>
+          <w:szCs w:val="20"/>
+        </w:rPr>
+        <w:t>itemet</w:t>
+      </w:r>
+      <w:proofErr w:type="spellEnd"/>
+      <w:r>
+        <w:rPr>
+          <w:sz w:val="20"/>
+          <w:szCs w:val="20"/>
+        </w:rPr>
+        <w:t xml:space="preserve"> a </w:t>
+      </w:r>
+      <w:proofErr w:type="spellStart"/>
+      <w:r>
+        <w:rPr>
+          <w:sz w:val="20"/>
+          <w:szCs w:val="20"/>
+        </w:rPr>
+        <w:t>listboxbol</w:t>
+      </w:r>
+      <w:proofErr w:type="spellEnd"/>
+      <w:r>
+        <w:rPr>
+          <w:sz w:val="20"/>
+          <w:szCs w:val="20"/>
+        </w:rPr>
+        <w:t>, illetve ha a user nem választott ki semmit, akkor visszaküldjük és értesítjük, hogy válasszon</w:t>
+      </w:r>
+    </w:p>
+    <w:p>
+      <w:pPr>
+        <w:keepNext/>
+      </w:pPr>
+      <w:r>
+        <w:lastRenderedPageBreak/>
+        <w:br/>
+      </w:r>
+      <w:r>
+        <w:rPr>
+          <w:noProof/>
+        </w:rPr>
+        <w:drawing>
+          <wp:inline distT="0" distB="0" distL="0" distR="0" wp14:anchorId="7D319BC8" wp14:editId="5B05AD6C">
+            <wp:extent cx="5731510" cy="6055360"/>
+            <wp:effectExtent l="0" t="0" r="2540" b="2540"/>
+            <wp:docPr id="1136101458" name="Kép 1" descr="Ezt követően felépítjük a query-t az alapján, hogy a felhasználó a márkát, a leírást vagy mindkettőt szeretné frissíteni (updatelni)."/>
+            <wp:cNvGraphicFramePr>
+              <a:graphicFrameLocks xmlns:a="http://schemas.openxmlformats.org/drawingml/2006/main" noChangeAspect="1"/>
+            </wp:cNvGraphicFramePr>
+            <a:graphic xmlns:a="http://schemas.openxmlformats.org/drawingml/2006/main">
+              <a:graphicData uri="http://schemas.openxmlformats.org/drawingml/2006/picture">
+                <pic:pic xmlns:pic="http://schemas.openxmlformats.org/drawingml/2006/picture">
+                  <pic:nvPicPr>
+                    <pic:cNvPr id="1136101458" name="Kép 1" descr="Ezt követően felépítjük a query-t az alapján, hogy a felhasználó a márkát, a leírást vagy mindkettőt szeretné frissíteni (updatelni)."/>
+                    <pic:cNvPicPr/>
+                  </pic:nvPicPr>
+                  <pic:blipFill>
+                    <a:blip r:embed="rId15"/>
+                    <a:stretch>
+                      <a:fillRect/>
+                    </a:stretch>
+                  </pic:blipFill>
+                  <pic:spPr>
+                    <a:xfrm>
+                      <a:off x="0" y="0"/>
+                      <a:ext cx="5731510" cy="6055360"/>
+                    </a:xfrm>
+                    <a:prstGeom prst="rect">
+                      <a:avLst/>
+                    </a:prstGeom>
+                  </pic:spPr>
+                </pic:pic>
+              </a:graphicData>
+            </a:graphic>
+          </wp:inline>
+        </w:drawing>
+      </w:r>
+    </w:p>
+    <w:p>
+      <w:pPr>
+        <w:pStyle w:val="Kpalrs"/>
+        <w:rPr>
+          <w:sz w:val="20"/>
+          <w:szCs w:val="20"/>
+        </w:rPr>
+      </w:pPr>
+      <w:r>
+        <w:rPr>
+          <w:sz w:val="20"/>
+          <w:szCs w:val="20"/>
+        </w:rPr>
+        <w:fldChar w:fldCharType="begin"/>
+      </w:r>
+      <w:r>
+        <w:rPr>
+          <w:sz w:val="20"/>
+          <w:szCs w:val="20"/>
+        </w:rPr>
+        <w:instrText xml:space="preserve"> SEQ ábra \* ARABIC </w:instrText>
+      </w:r>
+      <w:r>
+        <w:rPr>
+          <w:sz w:val="20"/>
+          <w:szCs w:val="20"/>
+        </w:rPr>
+        <w:fldChar w:fldCharType="separate"/>
+      </w:r>
+      <w:r>
+        <w:rPr>
+          <w:noProof/>
+          <w:sz w:val="20"/>
+          <w:szCs w:val="20"/>
+        </w:rPr>
+        <w:t>4</w:t>
+      </w:r>
+      <w:r>
+        <w:rPr>
+          <w:sz w:val="20"/>
+          <w:szCs w:val="20"/>
+        </w:rPr>
+        <w:fldChar w:fldCharType="end"/>
+      </w:r>
+      <w:r>
+        <w:rPr>
+          <w:sz w:val="20"/>
+          <w:szCs w:val="20"/>
+        </w:rPr>
+        <w:t xml:space="preserve">. ábra: Ezt követően felépítjük a </w:t>
+      </w:r>
+      <w:proofErr w:type="spellStart"/>
+      <w:r>
+        <w:rPr>
+          <w:sz w:val="20"/>
+          <w:szCs w:val="20"/>
+        </w:rPr>
+        <w:t>query</w:t>
+      </w:r>
+      <w:proofErr w:type="spellEnd"/>
+      <w:r>
+        <w:rPr>
+          <w:sz w:val="20"/>
+          <w:szCs w:val="20"/>
+        </w:rPr>
+        <w:t>-t az alapján, hogy a felhasználó a márkát, a leírást vagy mindkettőt szeretné frissíteni (</w:t>
+      </w:r>
+      <w:proofErr w:type="spellStart"/>
+      <w:r>
+        <w:rPr>
+          <w:sz w:val="20"/>
+          <w:szCs w:val="20"/>
+        </w:rPr>
+        <w:t>updatelni</w:t>
+      </w:r>
+      <w:proofErr w:type="spellEnd"/>
+      <w:r>
+        <w:rPr>
+          <w:sz w:val="20"/>
+          <w:szCs w:val="20"/>
+        </w:rPr>
+        <w:t>).</w:t>
+      </w:r>
+    </w:p>
+    <w:p/>
+    <w:p>
+      <w:pPr>
+        <w:pStyle w:val="Cmsor2"/>
+      </w:pPr>
+      <w:bookmarkStart w:id="8" w:name="_Toc149830672"/>
       <w:r>
         <w:t>Tárgy törlése</w:t>
       </w:r>
-      <w:bookmarkEnd w:id="9"/>
+      <w:bookmarkEnd w:id="8"/>
     </w:p>
     <w:p>
       <w:r>
@@ -399,19 +1281,516 @@
       </w:r>
       <w:r>
         <w:t>, ez mindenki számára engedélyezett.</w:t>
+      </w:r>
+    </w:p>
+    <w:p>
+      <w:pPr>
+        <w:keepNext/>
+      </w:pPr>
+      <w:r>
+        <w:rPr>
+          <w:noProof/>
+        </w:rPr>
+        <w:lastRenderedPageBreak/>
+        <w:drawing>
+          <wp:inline distT="0" distB="0" distL="0" distR="0" wp14:anchorId="437C90AB" wp14:editId="4EA7F752">
+            <wp:extent cx="5731510" cy="4136390"/>
+            <wp:effectExtent l="0" t="0" r="2540" b="0"/>
+            <wp:docPr id="250338061" name="Kép 1" descr="A képen szöveg, képernyőkép, szoftver látható&#10;&#10;Automatikusan generált leírás"/>
+            <wp:cNvGraphicFramePr>
+              <a:graphicFrameLocks xmlns:a="http://schemas.openxmlformats.org/drawingml/2006/main" noChangeAspect="1"/>
+            </wp:cNvGraphicFramePr>
+            <a:graphic xmlns:a="http://schemas.openxmlformats.org/drawingml/2006/main">
+              <a:graphicData uri="http://schemas.openxmlformats.org/drawingml/2006/picture">
+                <pic:pic xmlns:pic="http://schemas.openxmlformats.org/drawingml/2006/picture">
+                  <pic:nvPicPr>
+                    <pic:cNvPr id="250338061" name="Kép 1" descr="A képen szöveg, képernyőkép, szoftver látható&#10;&#10;Automatikusan generált leírás"/>
+                    <pic:cNvPicPr/>
+                  </pic:nvPicPr>
+                  <pic:blipFill>
+                    <a:blip r:embed="rId16"/>
+                    <a:stretch>
+                      <a:fillRect/>
+                    </a:stretch>
+                  </pic:blipFill>
+                  <pic:spPr>
+                    <a:xfrm>
+                      <a:off x="0" y="0"/>
+                      <a:ext cx="5731510" cy="4136390"/>
+                    </a:xfrm>
+                    <a:prstGeom prst="rect">
+                      <a:avLst/>
+                    </a:prstGeom>
+                  </pic:spPr>
+                </pic:pic>
+              </a:graphicData>
+            </a:graphic>
+          </wp:inline>
+        </w:drawing>
+      </w:r>
+    </w:p>
+    <w:p>
+      <w:pPr>
+        <w:pStyle w:val="Kpalrs"/>
+        <w:rPr>
+          <w:sz w:val="20"/>
+          <w:szCs w:val="20"/>
+        </w:rPr>
+      </w:pPr>
+      <w:r>
+        <w:rPr>
+          <w:sz w:val="20"/>
+          <w:szCs w:val="20"/>
+        </w:rPr>
+        <w:fldChar w:fldCharType="begin"/>
+      </w:r>
+      <w:r>
+        <w:rPr>
+          <w:sz w:val="20"/>
+          <w:szCs w:val="20"/>
+        </w:rPr>
+        <w:instrText xml:space="preserve"> SEQ ábra \* ARABIC </w:instrText>
+      </w:r>
+      <w:r>
+        <w:rPr>
+          <w:sz w:val="20"/>
+          <w:szCs w:val="20"/>
+        </w:rPr>
+        <w:fldChar w:fldCharType="separate"/>
+      </w:r>
+      <w:r>
+        <w:rPr>
+          <w:noProof/>
+          <w:sz w:val="20"/>
+          <w:szCs w:val="20"/>
+        </w:rPr>
+        <w:t>5</w:t>
+      </w:r>
+      <w:r>
+        <w:rPr>
+          <w:sz w:val="20"/>
+          <w:szCs w:val="20"/>
+        </w:rPr>
+        <w:fldChar w:fldCharType="end"/>
+      </w:r>
+      <w:r>
+        <w:rPr>
+          <w:sz w:val="20"/>
+          <w:szCs w:val="20"/>
+        </w:rPr>
+        <w:t>. ábra: Kilistázzuk az elérhető tárgyakat (</w:t>
+      </w:r>
+      <w:proofErr w:type="spellStart"/>
+      <w:r>
+        <w:rPr>
+          <w:sz w:val="20"/>
+          <w:szCs w:val="20"/>
+        </w:rPr>
+        <w:t>itemeket</w:t>
+      </w:r>
+      <w:proofErr w:type="spellEnd"/>
+      <w:r>
+        <w:rPr>
+          <w:sz w:val="20"/>
+          <w:szCs w:val="20"/>
+        </w:rPr>
+        <w:t>) ahonnan lehet törölni</w:t>
+      </w:r>
+    </w:p>
+    <w:p>
+      <w:pPr>
+        <w:keepNext/>
+      </w:pPr>
+      <w:r>
+        <w:rPr>
+          <w:noProof/>
+        </w:rPr>
+        <w:lastRenderedPageBreak/>
+        <w:drawing>
+          <wp:inline distT="0" distB="0" distL="0" distR="0" wp14:anchorId="3AE12E9B" wp14:editId="373CBB48">
+            <wp:extent cx="5731510" cy="4221480"/>
+            <wp:effectExtent l="0" t="0" r="2540" b="7620"/>
+            <wp:docPr id="919104315" name="Kép 1" descr="A képen szöveg, képernyőkép, szoftver látható&#10;&#10;Automatikusan generált leírás"/>
+            <wp:cNvGraphicFramePr>
+              <a:graphicFrameLocks xmlns:a="http://schemas.openxmlformats.org/drawingml/2006/main" noChangeAspect="1"/>
+            </wp:cNvGraphicFramePr>
+            <a:graphic xmlns:a="http://schemas.openxmlformats.org/drawingml/2006/main">
+              <a:graphicData uri="http://schemas.openxmlformats.org/drawingml/2006/picture">
+                <pic:pic xmlns:pic="http://schemas.openxmlformats.org/drawingml/2006/picture">
+                  <pic:nvPicPr>
+                    <pic:cNvPr id="919104315" name="Kép 1" descr="A képen szöveg, képernyőkép, szoftver látható&#10;&#10;Automatikusan generált leírás"/>
+                    <pic:cNvPicPr/>
+                  </pic:nvPicPr>
+                  <pic:blipFill>
+                    <a:blip r:embed="rId17"/>
+                    <a:stretch>
+                      <a:fillRect/>
+                    </a:stretch>
+                  </pic:blipFill>
+                  <pic:spPr>
+                    <a:xfrm>
+                      <a:off x="0" y="0"/>
+                      <a:ext cx="5731510" cy="4221480"/>
+                    </a:xfrm>
+                    <a:prstGeom prst="rect">
+                      <a:avLst/>
+                    </a:prstGeom>
+                  </pic:spPr>
+                </pic:pic>
+              </a:graphicData>
+            </a:graphic>
+          </wp:inline>
+        </w:drawing>
+      </w:r>
+    </w:p>
+    <w:p>
+      <w:pPr>
+        <w:pStyle w:val="Kpalrs"/>
+        <w:rPr>
+          <w:sz w:val="20"/>
+          <w:szCs w:val="20"/>
+        </w:rPr>
+      </w:pPr>
+      <w:r>
+        <w:rPr>
+          <w:sz w:val="20"/>
+          <w:szCs w:val="20"/>
+        </w:rPr>
+        <w:fldChar w:fldCharType="begin"/>
+      </w:r>
+      <w:r>
+        <w:rPr>
+          <w:sz w:val="20"/>
+          <w:szCs w:val="20"/>
+        </w:rPr>
+        <w:instrText xml:space="preserve"> SEQ ábra \* ARABIC </w:instrText>
+      </w:r>
+      <w:r>
+        <w:rPr>
+          <w:sz w:val="20"/>
+          <w:szCs w:val="20"/>
+        </w:rPr>
+        <w:fldChar w:fldCharType="separate"/>
+      </w:r>
+      <w:r>
+        <w:rPr>
+          <w:noProof/>
+          <w:sz w:val="20"/>
+          <w:szCs w:val="20"/>
+        </w:rPr>
+        <w:t>6</w:t>
+      </w:r>
+      <w:r>
+        <w:rPr>
+          <w:sz w:val="20"/>
+          <w:szCs w:val="20"/>
+        </w:rPr>
+        <w:fldChar w:fldCharType="end"/>
+      </w:r>
+      <w:r>
+        <w:rPr>
+          <w:sz w:val="20"/>
+          <w:szCs w:val="20"/>
+        </w:rPr>
+        <w:t>. ábra: Csökkentjük a tárgy mennyiségét a raktárban, illetve a helyen ahol tároltuk</w:t>
+      </w:r>
+      <w:r>
+        <w:rPr>
+          <w:sz w:val="20"/>
+          <w:szCs w:val="20"/>
+        </w:rPr>
+        <w:t xml:space="preserve">, illetve a </w:t>
+      </w:r>
+      <w:proofErr w:type="spellStart"/>
+      <w:r>
+        <w:rPr>
+          <w:sz w:val="20"/>
+          <w:szCs w:val="20"/>
+        </w:rPr>
+        <w:t>delete</w:t>
+      </w:r>
+      <w:proofErr w:type="spellEnd"/>
+      <w:r>
+        <w:rPr>
+          <w:sz w:val="20"/>
+          <w:szCs w:val="20"/>
+        </w:rPr>
+        <w:t xml:space="preserve"> </w:t>
+      </w:r>
+      <w:proofErr w:type="spellStart"/>
+      <w:r>
+        <w:rPr>
+          <w:sz w:val="20"/>
+          <w:szCs w:val="20"/>
+        </w:rPr>
+        <w:t>click</w:t>
+      </w:r>
+      <w:proofErr w:type="spellEnd"/>
+      <w:r>
+        <w:rPr>
+          <w:sz w:val="20"/>
+          <w:szCs w:val="20"/>
+        </w:rPr>
+        <w:t xml:space="preserve"> </w:t>
+      </w:r>
+      <w:proofErr w:type="spellStart"/>
+      <w:r>
+        <w:rPr>
+          <w:sz w:val="20"/>
+          <w:szCs w:val="20"/>
+        </w:rPr>
+        <w:t>method</w:t>
+      </w:r>
+      <w:proofErr w:type="spellEnd"/>
+      <w:r>
+        <w:rPr>
+          <w:sz w:val="20"/>
+          <w:szCs w:val="20"/>
+        </w:rPr>
+        <w:t xml:space="preserve"> fogja meghívni</w:t>
+      </w:r>
+    </w:p>
+    <w:p>
+      <w:r>
+        <w:t xml:space="preserve">Lekérjük az </w:t>
+      </w:r>
+      <w:proofErr w:type="spellStart"/>
+      <w:r>
+        <w:t>item</w:t>
+      </w:r>
+      <w:proofErr w:type="spellEnd"/>
+      <w:r>
+        <w:t xml:space="preserve"> </w:t>
+      </w:r>
+      <w:proofErr w:type="spellStart"/>
+      <w:r>
+        <w:t>location</w:t>
+      </w:r>
+      <w:proofErr w:type="spellEnd"/>
+      <w:r>
+        <w:t xml:space="preserve"> </w:t>
+      </w:r>
+      <w:proofErr w:type="spellStart"/>
+      <w:r>
+        <w:t>id</w:t>
+      </w:r>
+      <w:proofErr w:type="spellEnd"/>
+      <w:r>
+        <w:t xml:space="preserve">-ját a </w:t>
+      </w:r>
+      <w:proofErr w:type="spellStart"/>
+      <w:r>
+        <w:t>GetLocationId</w:t>
+      </w:r>
+      <w:proofErr w:type="spellEnd"/>
+      <w:r>
+        <w:t xml:space="preserve"> </w:t>
+      </w:r>
+      <w:proofErr w:type="spellStart"/>
+      <w:r>
+        <w:t>method</w:t>
+      </w:r>
+      <w:proofErr w:type="spellEnd"/>
+      <w:r>
+        <w:t xml:space="preserve">-dal, amit a </w:t>
+      </w:r>
+      <w:proofErr w:type="spellStart"/>
+      <w:r>
+        <w:t>Delete_Click</w:t>
+      </w:r>
+      <w:proofErr w:type="spellEnd"/>
+      <w:r>
+        <w:t xml:space="preserve"> </w:t>
+      </w:r>
+      <w:proofErr w:type="spellStart"/>
+      <w:r>
+        <w:t>method</w:t>
+      </w:r>
+      <w:proofErr w:type="spellEnd"/>
+      <w:r>
+        <w:t xml:space="preserve"> fog használni.</w:t>
+      </w:r>
+    </w:p>
+    <w:p>
+      <w:r>
+        <w:rPr>
+          <w:noProof/>
+        </w:rPr>
+        <w:drawing>
+          <wp:inline distT="0" distB="0" distL="0" distR="0" wp14:anchorId="6991B790" wp14:editId="1911A91B">
+            <wp:extent cx="5731510" cy="3364865"/>
+            <wp:effectExtent l="0" t="0" r="2540" b="6985"/>
+            <wp:docPr id="261251212" name="Kép 1" descr="A képen szöveg, képernyőkép, szoftver látható&#10;&#10;Automatikusan generált leírás"/>
+            <wp:cNvGraphicFramePr>
+              <a:graphicFrameLocks xmlns:a="http://schemas.openxmlformats.org/drawingml/2006/main" noChangeAspect="1"/>
+            </wp:cNvGraphicFramePr>
+            <a:graphic xmlns:a="http://schemas.openxmlformats.org/drawingml/2006/main">
+              <a:graphicData uri="http://schemas.openxmlformats.org/drawingml/2006/picture">
+                <pic:pic xmlns:pic="http://schemas.openxmlformats.org/drawingml/2006/picture">
+                  <pic:nvPicPr>
+                    <pic:cNvPr id="261251212" name="Kép 1" descr="A képen szöveg, képernyőkép, szoftver látható&#10;&#10;Automatikusan generált leírás"/>
+                    <pic:cNvPicPr/>
+                  </pic:nvPicPr>
+                  <pic:blipFill>
+                    <a:blip r:embed="rId18"/>
+                    <a:stretch>
+                      <a:fillRect/>
+                    </a:stretch>
+                  </pic:blipFill>
+                  <pic:spPr>
+                    <a:xfrm>
+                      <a:off x="0" y="0"/>
+                      <a:ext cx="5731510" cy="3364865"/>
+                    </a:xfrm>
+                    <a:prstGeom prst="rect">
+                      <a:avLst/>
+                    </a:prstGeom>
+                  </pic:spPr>
+                </pic:pic>
+              </a:graphicData>
+            </a:graphic>
+          </wp:inline>
+        </w:drawing>
+      </w:r>
+    </w:p>
+    <w:p>
+      <w:pPr>
+        <w:keepNext/>
+      </w:pPr>
+      <w:r>
+        <w:rPr>
+          <w:noProof/>
+        </w:rPr>
+        <w:lastRenderedPageBreak/>
+        <w:drawing>
+          <wp:inline distT="0" distB="0" distL="0" distR="0" wp14:anchorId="589ADD1E" wp14:editId="59E175B1">
+            <wp:extent cx="5731510" cy="3499485"/>
+            <wp:effectExtent l="0" t="0" r="2540" b="5715"/>
+            <wp:docPr id="1102453297" name="Kép 1" descr="A képen szöveg, képernyőkép, szoftver látható&#10;&#10;Automatikusan generált leírás"/>
+            <wp:cNvGraphicFramePr>
+              <a:graphicFrameLocks xmlns:a="http://schemas.openxmlformats.org/drawingml/2006/main" noChangeAspect="1"/>
+            </wp:cNvGraphicFramePr>
+            <a:graphic xmlns:a="http://schemas.openxmlformats.org/drawingml/2006/main">
+              <a:graphicData uri="http://schemas.openxmlformats.org/drawingml/2006/picture">
+                <pic:pic xmlns:pic="http://schemas.openxmlformats.org/drawingml/2006/picture">
+                  <pic:nvPicPr>
+                    <pic:cNvPr id="1102453297" name="Kép 1" descr="A képen szöveg, képernyőkép, szoftver látható&#10;&#10;Automatikusan generált leírás"/>
+                    <pic:cNvPicPr/>
+                  </pic:nvPicPr>
+                  <pic:blipFill>
+                    <a:blip r:embed="rId19"/>
+                    <a:stretch>
+                      <a:fillRect/>
+                    </a:stretch>
+                  </pic:blipFill>
+                  <pic:spPr>
+                    <a:xfrm>
+                      <a:off x="0" y="0"/>
+                      <a:ext cx="5731510" cy="3499485"/>
+                    </a:xfrm>
+                    <a:prstGeom prst="rect">
+                      <a:avLst/>
+                    </a:prstGeom>
+                  </pic:spPr>
+                </pic:pic>
+              </a:graphicData>
+            </a:graphic>
+          </wp:inline>
+        </w:drawing>
+      </w:r>
+    </w:p>
+    <w:p>
+      <w:pPr>
+        <w:pStyle w:val="Kpalrs"/>
+        <w:rPr>
+          <w:sz w:val="20"/>
+          <w:szCs w:val="20"/>
+        </w:rPr>
+      </w:pPr>
+      <w:r>
+        <w:rPr>
+          <w:sz w:val="20"/>
+          <w:szCs w:val="20"/>
+        </w:rPr>
+        <w:fldChar w:fldCharType="begin"/>
+      </w:r>
+      <w:r>
+        <w:rPr>
+          <w:sz w:val="20"/>
+          <w:szCs w:val="20"/>
+        </w:rPr>
+        <w:instrText xml:space="preserve"> SEQ ábra \* ARABIC </w:instrText>
+      </w:r>
+      <w:r>
+        <w:rPr>
+          <w:sz w:val="20"/>
+          <w:szCs w:val="20"/>
+        </w:rPr>
+        <w:fldChar w:fldCharType="separate"/>
+      </w:r>
+      <w:r>
+        <w:rPr>
+          <w:noProof/>
+          <w:sz w:val="20"/>
+          <w:szCs w:val="20"/>
+        </w:rPr>
+        <w:t>7</w:t>
+      </w:r>
+      <w:r>
+        <w:rPr>
+          <w:sz w:val="20"/>
+          <w:szCs w:val="20"/>
+        </w:rPr>
+        <w:fldChar w:fldCharType="end"/>
+      </w:r>
+      <w:r>
+        <w:rPr>
+          <w:sz w:val="20"/>
+          <w:szCs w:val="20"/>
+        </w:rPr>
+        <w:t xml:space="preserve">. ábra: Legvégül lefut a </w:t>
+      </w:r>
+      <w:proofErr w:type="spellStart"/>
+      <w:r>
+        <w:rPr>
+          <w:sz w:val="20"/>
+          <w:szCs w:val="20"/>
+        </w:rPr>
+        <w:t>delete</w:t>
+      </w:r>
+      <w:proofErr w:type="spellEnd"/>
+      <w:r>
+        <w:rPr>
+          <w:sz w:val="20"/>
+          <w:szCs w:val="20"/>
+        </w:rPr>
+        <w:t xml:space="preserve"> </w:t>
+      </w:r>
+      <w:proofErr w:type="spellStart"/>
+      <w:r>
+        <w:rPr>
+          <w:sz w:val="20"/>
+          <w:szCs w:val="20"/>
+        </w:rPr>
+        <w:t>click</w:t>
+      </w:r>
+      <w:proofErr w:type="spellEnd"/>
+      <w:r>
+        <w:rPr>
+          <w:sz w:val="20"/>
+          <w:szCs w:val="20"/>
+        </w:rPr>
+        <w:t>, ha megnyomjuk a gombot</w:t>
+      </w:r>
+    </w:p>
+    <w:p>
+      <w:r>
+        <w:br w:type="page"/>
       </w:r>
     </w:p>
     <w:sdt>
       <w:sdtPr>
-        <w:rPr>
-          <w:rFonts w:asciiTheme="minorHAnsi" w:eastAsiaTheme="minorHAnsi" w:hAnsiTheme="minorHAnsi" w:cstheme="minorBidi"/>
-          <w:color w:val="auto"/>
-          <w:sz w:val="22"/>
-          <w:szCs w:val="22"/>
-          <w:u w:val="none"/>
-          <w:lang w:eastAsia="en-US"/>
-        </w:rPr>
-        <w:id w:val="-1710021903"/>
+        <w:id w:val="1009332612"/>
         <w:docPartObj>
           <w:docPartGallery w:val="Table of Contents"/>
           <w:docPartUnique/>
@@ -419,8 +1798,14 @@
       </w:sdtPr>
       <w:sdtEndPr>
         <w:rPr>
+          <w:rFonts w:asciiTheme="minorHAnsi" w:eastAsiaTheme="minorHAnsi" w:hAnsiTheme="minorHAnsi" w:cstheme="minorBidi"/>
           <w:b/>
           <w:bCs/>
+          <w:color w:val="auto"/>
+          <w:sz w:val="22"/>
+          <w:szCs w:val="22"/>
+          <w:u w:val="none"/>
+          <w:lang w:eastAsia="en-US"/>
         </w:rPr>
       </w:sdtEndPr>
       <w:sdtContent>
@@ -454,7 +1839,7 @@
           <w:r>
             <w:fldChar w:fldCharType="separate"/>
           </w:r>
-          <w:hyperlink w:anchor="_Toc149567792" w:history="1">
+          <w:hyperlink w:anchor="_Toc149830664" w:history="1">
             <w:r>
               <w:rPr>
                 <w:rStyle w:val="Hiperhivatkozs"/>
@@ -481,7 +1866,7 @@
                 <w:noProof/>
                 <w:webHidden/>
               </w:rPr>
-              <w:instrText xml:space="preserve"> PAGEREF _Toc149567792 \h </w:instrText>
+              <w:instrText xml:space="preserve"> PAGEREF _Toc149830664 \h </w:instrText>
             </w:r>
             <w:r>
               <w:rPr>
@@ -525,7 +1910,7 @@
               <w14:ligatures w14:val="standardContextual"/>
             </w:rPr>
           </w:pPr>
-          <w:hyperlink w:anchor="_Toc149567793" w:history="1">
+          <w:hyperlink w:anchor="_Toc149830665" w:history="1">
             <w:r>
               <w:rPr>
                 <w:rStyle w:val="Hiperhivatkozs"/>
@@ -552,7 +1937,7 @@
                 <w:noProof/>
                 <w:webHidden/>
               </w:rPr>
-              <w:instrText xml:space="preserve"> PAGEREF _Toc149567793 \h </w:instrText>
+              <w:instrText xml:space="preserve"> PAGEREF _Toc149830665 \h </w:instrText>
             </w:r>
             <w:r>
               <w:rPr>
@@ -596,7 +1981,7 @@
               <w14:ligatures w14:val="standardContextual"/>
             </w:rPr>
           </w:pPr>
-          <w:hyperlink w:anchor="_Toc149567794" w:history="1">
+          <w:hyperlink w:anchor="_Toc149830666" w:history="1">
             <w:r>
               <w:rPr>
                 <w:rStyle w:val="Hiperhivatkozs"/>
@@ -623,7 +2008,7 @@
                 <w:noProof/>
                 <w:webHidden/>
               </w:rPr>
-              <w:instrText xml:space="preserve"> PAGEREF _Toc149567794 \h </w:instrText>
+              <w:instrText xml:space="preserve"> PAGEREF _Toc149830666 \h </w:instrText>
             </w:r>
             <w:r>
               <w:rPr>
@@ -667,7 +2052,7 @@
               <w14:ligatures w14:val="standardContextual"/>
             </w:rPr>
           </w:pPr>
-          <w:hyperlink w:anchor="_Toc149567795" w:history="1">
+          <w:hyperlink w:anchor="_Toc149830667" w:history="1">
             <w:r>
               <w:rPr>
                 <w:rStyle w:val="Hiperhivatkozs"/>
@@ -694,7 +2079,7 @@
                 <w:noProof/>
                 <w:webHidden/>
               </w:rPr>
-              <w:instrText xml:space="preserve"> PAGEREF _Toc149567795 \h </w:instrText>
+              <w:instrText xml:space="preserve"> PAGEREF _Toc149830667 \h </w:instrText>
             </w:r>
             <w:r>
               <w:rPr>
@@ -714,7 +2099,7 @@
                 <w:noProof/>
                 <w:webHidden/>
               </w:rPr>
-              <w:t>1</w:t>
+              <w:t>2</w:t>
             </w:r>
             <w:r>
               <w:rPr>
@@ -738,13 +2123,13 @@
               <w14:ligatures w14:val="standardContextual"/>
             </w:rPr>
           </w:pPr>
-          <w:hyperlink w:anchor="_Toc149567796" w:history="1">
+          <w:hyperlink w:anchor="_Toc149830668" w:history="1">
             <w:r>
               <w:rPr>
                 <w:rStyle w:val="Hiperhivatkozs"/>
                 <w:noProof/>
               </w:rPr>
-              <w:t>Regisztráció</w:t>
+              <w:t>Regisztráció/Bejelentkezés</w:t>
             </w:r>
             <w:r>
               <w:rPr>
@@ -765,7 +2150,7 @@
                 <w:noProof/>
                 <w:webHidden/>
               </w:rPr>
-              <w:instrText xml:space="preserve"> PAGEREF _Toc149567796 \h </w:instrText>
+              <w:instrText xml:space="preserve"> PAGEREF _Toc149830668 \h </w:instrText>
             </w:r>
             <w:r>
               <w:rPr>
@@ -785,7 +2170,7 @@
                 <w:noProof/>
                 <w:webHidden/>
               </w:rPr>
-              <w:t>2</w:t>
+              <w:t>3</w:t>
             </w:r>
             <w:r>
               <w:rPr>
@@ -809,13 +2194,13 @@
               <w14:ligatures w14:val="standardContextual"/>
             </w:rPr>
           </w:pPr>
-          <w:hyperlink w:anchor="_Toc149567797" w:history="1">
+          <w:hyperlink w:anchor="_Toc149830669" w:history="1">
             <w:r>
               <w:rPr>
                 <w:rStyle w:val="Hiperhivatkozs"/>
                 <w:noProof/>
               </w:rPr>
-              <w:t>Bejelentkezés</w:t>
+              <w:t>SQL Injection elleni védelem</w:t>
             </w:r>
             <w:r>
               <w:rPr>
@@ -836,7 +2221,7 @@
                 <w:noProof/>
                 <w:webHidden/>
               </w:rPr>
-              <w:instrText xml:space="preserve"> PAGEREF _Toc149567797 \h </w:instrText>
+              <w:instrText xml:space="preserve"> PAGEREF _Toc149830669 \h </w:instrText>
             </w:r>
             <w:r>
               <w:rPr>
@@ -856,7 +2241,7 @@
                 <w:noProof/>
                 <w:webHidden/>
               </w:rPr>
-              <w:t>2</w:t>
+              <w:t>3</w:t>
             </w:r>
             <w:r>
               <w:rPr>
@@ -880,13 +2265,13 @@
               <w14:ligatures w14:val="standardContextual"/>
             </w:rPr>
           </w:pPr>
-          <w:hyperlink w:anchor="_Toc149567798" w:history="1">
+          <w:hyperlink w:anchor="_Toc149830670" w:history="1">
             <w:r>
               <w:rPr>
                 <w:rStyle w:val="Hiperhivatkozs"/>
                 <w:noProof/>
               </w:rPr>
-              <w:t>SQL Injection elleni védelem</w:t>
+              <w:t>Tárgy hozzáadása</w:t>
             </w:r>
             <w:r>
               <w:rPr>
@@ -907,7 +2292,7 @@
                 <w:noProof/>
                 <w:webHidden/>
               </w:rPr>
-              <w:instrText xml:space="preserve"> PAGEREF _Toc149567798 \h </w:instrText>
+              <w:instrText xml:space="preserve"> PAGEREF _Toc149830670 \h </w:instrText>
             </w:r>
             <w:r>
               <w:rPr>
@@ -927,7 +2312,7 @@
                 <w:noProof/>
                 <w:webHidden/>
               </w:rPr>
-              <w:t>2</w:t>
+              <w:t>4</w:t>
             </w:r>
             <w:r>
               <w:rPr>
@@ -951,13 +2336,13 @@
               <w14:ligatures w14:val="standardContextual"/>
             </w:rPr>
           </w:pPr>
-          <w:hyperlink w:anchor="_Toc149567799" w:history="1">
+          <w:hyperlink w:anchor="_Toc149830671" w:history="1">
             <w:r>
               <w:rPr>
                 <w:rStyle w:val="Hiperhivatkozs"/>
                 <w:noProof/>
               </w:rPr>
-              <w:t>Tárgy hozzáadása</w:t>
+              <w:t>Tárgy frissítése</w:t>
             </w:r>
             <w:r>
               <w:rPr>
@@ -978,7 +2363,7 @@
                 <w:noProof/>
                 <w:webHidden/>
               </w:rPr>
-              <w:instrText xml:space="preserve"> PAGEREF _Toc149567799 \h </w:instrText>
+              <w:instrText xml:space="preserve"> PAGEREF _Toc149830671 \h </w:instrText>
             </w:r>
             <w:r>
               <w:rPr>
@@ -998,7 +2383,7 @@
                 <w:noProof/>
                 <w:webHidden/>
               </w:rPr>
-              <w:t>2</w:t>
+              <w:t>5</w:t>
             </w:r>
             <w:r>
               <w:rPr>
@@ -1022,13 +2407,13 @@
               <w14:ligatures w14:val="standardContextual"/>
             </w:rPr>
           </w:pPr>
-          <w:hyperlink w:anchor="_Toc149567800" w:history="1">
+          <w:hyperlink w:anchor="_Toc149830672" w:history="1">
             <w:r>
               <w:rPr>
                 <w:rStyle w:val="Hiperhivatkozs"/>
                 <w:noProof/>
               </w:rPr>
-              <w:t>Tárgy frissítése</w:t>
+              <w:t>Tárgy törlése</w:t>
             </w:r>
             <w:r>
               <w:rPr>
@@ -1049,7 +2434,7 @@
                 <w:noProof/>
                 <w:webHidden/>
               </w:rPr>
-              <w:instrText xml:space="preserve"> PAGEREF _Toc149567800 \h </w:instrText>
+              <w:instrText xml:space="preserve"> PAGEREF _Toc149830672 \h </w:instrText>
             </w:r>
             <w:r>
               <w:rPr>
@@ -1069,78 +2454,7 @@
                 <w:noProof/>
                 <w:webHidden/>
               </w:rPr>
-              <w:t>2</w:t>
-            </w:r>
-            <w:r>
-              <w:rPr>
-                <w:noProof/>
-                <w:webHidden/>
-              </w:rPr>
-              <w:fldChar w:fldCharType="end"/>
-            </w:r>
-          </w:hyperlink>
-        </w:p>
-        <w:p>
-          <w:pPr>
-            <w:pStyle w:val="TJ2"/>
-            <w:tabs>
-              <w:tab w:val="right" w:leader="dot" w:pos="9016"/>
-            </w:tabs>
-            <w:rPr>
-              <w:rFonts w:cstheme="minorBidi"/>
-              <w:noProof/>
-              <w:kern w:val="2"/>
-              <w14:ligatures w14:val="standardContextual"/>
-            </w:rPr>
-          </w:pPr>
-          <w:hyperlink w:anchor="_Toc149567801" w:history="1">
-            <w:r>
-              <w:rPr>
-                <w:rStyle w:val="Hiperhivatkozs"/>
-                <w:noProof/>
-              </w:rPr>
-              <w:t>Tárgy törlése</w:t>
-            </w:r>
-            <w:r>
-              <w:rPr>
-                <w:noProof/>
-                <w:webHidden/>
-              </w:rPr>
-              <w:tab/>
-            </w:r>
-            <w:r>
-              <w:rPr>
-                <w:noProof/>
-                <w:webHidden/>
-              </w:rPr>
-              <w:fldChar w:fldCharType="begin"/>
-            </w:r>
-            <w:r>
-              <w:rPr>
-                <w:noProof/>
-                <w:webHidden/>
-              </w:rPr>
-              <w:instrText xml:space="preserve"> PAGEREF _Toc149567801 \h </w:instrText>
-            </w:r>
-            <w:r>
-              <w:rPr>
-                <w:noProof/>
-                <w:webHidden/>
-              </w:rPr>
-            </w:r>
-            <w:r>
-              <w:rPr>
-                <w:noProof/>
-                <w:webHidden/>
-              </w:rPr>
-              <w:fldChar w:fldCharType="separate"/>
-            </w:r>
-            <w:r>
-              <w:rPr>
-                <w:noProof/>
-                <w:webHidden/>
-              </w:rPr>
-              <w:t>2</w:t>
+              <w:t>7</w:t>
             </w:r>
             <w:r>
               <w:rPr>
@@ -1162,46 +2476,6 @@
         </w:p>
       </w:sdtContent>
     </w:sdt>
-    <w:p>
-      <w:pPr>
-        <w:pStyle w:val="Sections"/>
-      </w:pPr>
-    </w:p>
-    <w:p>
-      <w:pPr>
-        <w:pStyle w:val="Sections"/>
-      </w:pPr>
-    </w:p>
-    <w:p>
-      <w:pPr>
-        <w:pStyle w:val="Sections"/>
-      </w:pPr>
-    </w:p>
-    <w:p>
-      <w:pPr>
-        <w:pStyle w:val="Sections"/>
-      </w:pPr>
-    </w:p>
-    <w:p>
-      <w:pPr>
-        <w:pStyle w:val="Sections"/>
-      </w:pPr>
-    </w:p>
-    <w:p>
-      <w:pPr>
-        <w:pStyle w:val="Sections"/>
-      </w:pPr>
-    </w:p>
-    <w:p>
-      <w:pPr>
-        <w:pStyle w:val="Sections"/>
-      </w:pPr>
-    </w:p>
-    <w:p>
-      <w:pPr>
-        <w:pStyle w:val="Cm1"/>
-      </w:pPr>
-    </w:p>
     <w:sectPr>
       <w:pgSz w:w="11906" w:h="16838"/>
       <w:pgMar w:top="1440" w:right="1440" w:bottom="1440" w:left="1440" w:header="708" w:footer="708" w:gutter="0"/>
@@ -1904,6 +3178,25 @@
       <w:u w:val="single"/>
     </w:rPr>
   </w:style>
+  <w:style w:type="paragraph" w:styleId="Kpalrs">
+    <w:name w:val="caption"/>
+    <w:basedOn w:val="Norml"/>
+    <w:next w:val="Norml"/>
+    <w:uiPriority w:val="35"/>
+    <w:unhideWhenUsed/>
+    <w:qFormat/>
+    <w:rsid w:val="006914AB"/>
+    <w:pPr>
+      <w:spacing w:after="200" w:line="240" w:lineRule="auto"/>
+    </w:pPr>
+    <w:rPr>
+      <w:i/>
+      <w:iCs/>
+      <w:color w:val="44546A" w:themeColor="text2"/>
+      <w:sz w:val="18"/>
+      <w:szCs w:val="18"/>
+    </w:rPr>
+  </w:style>
 </w:styles>
 </file>
 

</xml_diff>

<commit_message>
Small change in the basicuserinteface
</commit_message>
<xml_diff>
--- a/Warehouse_Dokumentacio.docx
+++ b/Warehouse_Dokumentacio.docx
@@ -6,7 +6,7 @@
       <w:pPr>
         <w:pStyle w:val="Cmsor1"/>
       </w:pPr>
-      <w:bookmarkStart w:id="0" w:name="_Toc149567792"/>
+      <w:bookmarkStart w:id="0" w:name="_Toc149830664"/>
       <w:r>
         <w:t>Dokumentáció</w:t>
       </w:r>
@@ -16,7 +16,7 @@
       <w:pPr>
         <w:pStyle w:val="Cmsor2"/>
       </w:pPr>
-      <w:bookmarkStart w:id="1" w:name="_Toc149567793"/>
+      <w:bookmarkStart w:id="1" w:name="_Toc149830665"/>
       <w:r>
         <w:t>A program rövid ismertetése</w:t>
       </w:r>
@@ -44,14 +44,9 @@
     </w:p>
     <w:p>
       <w:pPr>
-        <w:pStyle w:val="Nincstrkz"/>
-      </w:pPr>
-    </w:p>
-    <w:p>
-      <w:pPr>
         <w:pStyle w:val="Cmsor2"/>
       </w:pPr>
-      <w:bookmarkStart w:id="2" w:name="_Toc149567794"/>
+      <w:bookmarkStart w:id="2" w:name="_Toc149830666"/>
       <w:r>
         <w:t>Adatbázis</w:t>
       </w:r>
@@ -66,7 +61,15 @@
       </w:r>
       <w:r>
         <w:br/>
-        <w:t xml:space="preserve">Van egy felhasználó(users) </w:t>
+        <w:t>Van egy felhasználó(</w:t>
+      </w:r>
+      <w:proofErr w:type="spellStart"/>
+      <w:r>
+        <w:t>users</w:t>
+      </w:r>
+      <w:proofErr w:type="spellEnd"/>
+      <w:r>
+        <w:t xml:space="preserve">) </w:t>
       </w:r>
       <w:r>
         <w:t>tábla,</w:t>
@@ -77,7 +80,23 @@
     </w:p>
     <w:p>
       <w:r>
-        <w:t>A tárgyak(items) tábla tárolja a tárgyak elnevezését, márkáját, egy rövid leírást és hogy mennyi van az adott tárgyból. A tábla meghívja a kategóriákat(categories) ami a kategória nevét tartalmazza.</w:t>
+        <w:t>A tárgyak(</w:t>
+      </w:r>
+      <w:proofErr w:type="spellStart"/>
+      <w:r>
+        <w:t>items</w:t>
+      </w:r>
+      <w:proofErr w:type="spellEnd"/>
+      <w:r>
+        <w:t>) tábla tárolja a tárgyak elnevezését, márkáját, egy rövid leírást és hogy mennyi van az adott tárgyból. A tábla meghívja a kategóriákat(</w:t>
+      </w:r>
+      <w:proofErr w:type="spellStart"/>
+      <w:r>
+        <w:t>categories</w:t>
+      </w:r>
+      <w:proofErr w:type="spellEnd"/>
+      <w:r>
+        <w:t>) ami a kategória nevét tartalmazza.</w:t>
       </w:r>
     </w:p>
     <w:p>
@@ -88,7 +107,15 @@
         <w:t>elhelyezési körlet</w:t>
       </w:r>
       <w:r>
-        <w:t xml:space="preserve">(locations) tábla ez tárolja a helyszínek nevét </w:t>
+        <w:t>(</w:t>
+      </w:r>
+      <w:proofErr w:type="spellStart"/>
+      <w:r>
+        <w:t>locations</w:t>
+      </w:r>
+      <w:proofErr w:type="spellEnd"/>
+      <w:r>
+        <w:t xml:space="preserve">) tábla ez tárolja a helyszínek nevét </w:t>
       </w:r>
       <w:r>
         <w:t>és, hogy hány tárgyat lehet odatenni.</w:t>
@@ -96,11 +123,38 @@
     </w:p>
     <w:p>
       <w:r>
-        <w:t>Az items és locations táblát a loctem tábla köti össze, ez arra szolgál hogyha több tárgyat egy helyre, illetve egy tárgyat több helyre szeretnénk tenni akkor az megoldható legyen.</w:t>
-      </w:r>
-    </w:p>
-    <w:p>
-      <w:r>
+        <w:t xml:space="preserve">Az </w:t>
+      </w:r>
+      <w:proofErr w:type="spellStart"/>
+      <w:r>
+        <w:t>items</w:t>
+      </w:r>
+      <w:proofErr w:type="spellEnd"/>
+      <w:r>
+        <w:t xml:space="preserve"> és </w:t>
+      </w:r>
+      <w:proofErr w:type="spellStart"/>
+      <w:r>
+        <w:t>locations</w:t>
+      </w:r>
+      <w:proofErr w:type="spellEnd"/>
+      <w:r>
+        <w:t xml:space="preserve"> táblát a </w:t>
+      </w:r>
+      <w:proofErr w:type="spellStart"/>
+      <w:r>
+        <w:t>loctem</w:t>
+      </w:r>
+      <w:proofErr w:type="spellEnd"/>
+      <w:r>
+        <w:t xml:space="preserve"> tábla köti össze, ez arra szolgál hogyha több tárgyat egy helyre, illetve egy tárgyat több helyre szeretnénk tenni akkor az megoldható legyen.</w:t>
+      </w:r>
+    </w:p>
+    <w:p>
+      <w:r>
+        <w:rPr>
+          <w:noProof/>
+        </w:rPr>
         <w:drawing>
           <wp:inline distT="0" distB="0" distL="0" distR="0" wp14:anchorId="4DF21DD9" wp14:editId="0120B151">
             <wp:extent cx="5731510" cy="2526030"/>
@@ -147,7 +201,6 @@
           <w:szCs w:val="26"/>
         </w:rPr>
       </w:pPr>
-      <w:bookmarkStart w:id="3" w:name="_Toc149567795"/>
       <w:r>
         <w:br w:type="page"/>
       </w:r>
@@ -156,6 +209,7 @@
       <w:pPr>
         <w:pStyle w:val="Cmsor2"/>
       </w:pPr>
+      <w:bookmarkStart w:id="3" w:name="_Toc149830667"/>
       <w:r>
         <w:lastRenderedPageBreak/>
         <w:t>Adatbázis összekapcsolása</w:t>
@@ -166,8 +220,37 @@
       <w:r>
         <w:t xml:space="preserve">Az adatbázis összekapcsolásához, először letöltöttük, illetve beimportáltuk a </w:t>
       </w:r>
-      <w:r>
-        <w:t>MySql.Data library-t. Ezután létrehoztunk egy DataBaseConnect class-t.</w:t>
+      <w:proofErr w:type="spellStart"/>
+      <w:r>
+        <w:t>MySql.Data</w:t>
+      </w:r>
+      <w:proofErr w:type="spellEnd"/>
+      <w:r>
+        <w:t xml:space="preserve"> </w:t>
+      </w:r>
+      <w:proofErr w:type="spellStart"/>
+      <w:r>
+        <w:t>library</w:t>
+      </w:r>
+      <w:proofErr w:type="spellEnd"/>
+      <w:r>
+        <w:t xml:space="preserve">-t. Ezután létrehoztunk egy </w:t>
+      </w:r>
+      <w:proofErr w:type="spellStart"/>
+      <w:r>
+        <w:t>DataBaseConnect</w:t>
+      </w:r>
+      <w:proofErr w:type="spellEnd"/>
+      <w:r>
+        <w:t xml:space="preserve"> </w:t>
+      </w:r>
+      <w:proofErr w:type="spellStart"/>
+      <w:r>
+        <w:t>class</w:t>
+      </w:r>
+      <w:proofErr w:type="spellEnd"/>
+      <w:r>
+        <w:t>-t.</w:t>
       </w:r>
     </w:p>
     <w:p>
@@ -217,7 +300,31 @@
     </w:p>
     <w:p>
       <w:r>
-        <w:t>Beállítjuk a DataBaseConnect class Fieldjeit, amik az adatbázis tulajdonságait tárolják.</w:t>
+        <w:t xml:space="preserve">Beállítjuk a </w:t>
+      </w:r>
+      <w:proofErr w:type="spellStart"/>
+      <w:r>
+        <w:t>DataBaseConnect</w:t>
+      </w:r>
+      <w:proofErr w:type="spellEnd"/>
+      <w:r>
+        <w:t xml:space="preserve"> </w:t>
+      </w:r>
+      <w:proofErr w:type="spellStart"/>
+      <w:r>
+        <w:t>class</w:t>
+      </w:r>
+      <w:proofErr w:type="spellEnd"/>
+      <w:r>
+        <w:t xml:space="preserve"> </w:t>
+      </w:r>
+      <w:proofErr w:type="spellStart"/>
+      <w:r>
+        <w:t>Fieldjeit</w:t>
+      </w:r>
+      <w:proofErr w:type="spellEnd"/>
+      <w:r>
+        <w:t>, amik az adatbázis tulajdonságait tárolják.</w:t>
       </w:r>
     </w:p>
     <w:p>
@@ -264,7 +371,47 @@
     </w:p>
     <w:p>
       <w:r>
-        <w:t>Létrehoztunk egy Initialize methodot, ami inicializálja a connection stringet, amit aztán meghív a Constructor.</w:t>
+        <w:t xml:space="preserve">Létrehoztunk egy </w:t>
+      </w:r>
+      <w:proofErr w:type="spellStart"/>
+      <w:r>
+        <w:t>Initialize</w:t>
+      </w:r>
+      <w:proofErr w:type="spellEnd"/>
+      <w:r>
+        <w:t xml:space="preserve"> </w:t>
+      </w:r>
+      <w:proofErr w:type="spellStart"/>
+      <w:r>
+        <w:t>methodot</w:t>
+      </w:r>
+      <w:proofErr w:type="spellEnd"/>
+      <w:r>
+        <w:t xml:space="preserve">, ami inicializálja a </w:t>
+      </w:r>
+      <w:proofErr w:type="spellStart"/>
+      <w:r>
+        <w:t>connection</w:t>
+      </w:r>
+      <w:proofErr w:type="spellEnd"/>
+      <w:r>
+        <w:t xml:space="preserve"> </w:t>
+      </w:r>
+      <w:proofErr w:type="spellStart"/>
+      <w:r>
+        <w:t>stringet</w:t>
+      </w:r>
+      <w:proofErr w:type="spellEnd"/>
+      <w:r>
+        <w:t xml:space="preserve">, amit aztán meghív a </w:t>
+      </w:r>
+      <w:proofErr w:type="spellStart"/>
+      <w:r>
+        <w:t>Constructor</w:t>
+      </w:r>
+      <w:proofErr w:type="spellEnd"/>
+      <w:r>
+        <w:t>.</w:t>
       </w:r>
     </w:p>
     <w:p>
@@ -276,20 +423,18 @@
       <w:pPr>
         <w:pStyle w:val="Cmsor2"/>
       </w:pPr>
-      <w:bookmarkStart w:id="4" w:name="_Toc149567796"/>
+      <w:bookmarkStart w:id="4" w:name="_Toc149830668"/>
       <w:r>
         <w:lastRenderedPageBreak/>
         <w:t>Regisztráció</w:t>
       </w:r>
-      <w:bookmarkStart w:id="5" w:name="_Toc149567797"/>
+      <w:r>
+        <w:t>/</w:t>
+      </w:r>
+      <w:r>
+        <w:t>Bejelentkezés</w:t>
+      </w:r>
       <w:bookmarkEnd w:id="4"/>
-      <w:r>
-        <w:t>/</w:t>
-      </w:r>
-      <w:r>
-        <w:t>Bejelentkezés</w:t>
-      </w:r>
-      <w:bookmarkEnd w:id="5"/>
     </w:p>
     <w:p>
       <w:r>
@@ -307,7 +452,21 @@
         <w:t xml:space="preserve"> hogy létezik-e az adott néven felhasználó </w:t>
       </w:r>
       <w:r>
-        <w:t>és ha létezik milyen jogosultságokkal rendelkezik.</w:t>
+        <w:t>és ha létezik</w:t>
+      </w:r>
+      <w:r>
+        <w:t xml:space="preserve">, akkor megnézi, hogy létezik-e </w:t>
+      </w:r>
+      <w:proofErr w:type="spellStart"/>
+      <w:r>
+        <w:t>employee</w:t>
+      </w:r>
+      <w:proofErr w:type="spellEnd"/>
+      <w:r>
+        <w:t xml:space="preserve"> jogosultsággal</w:t>
+      </w:r>
+      <w:r>
+        <w:t>.</w:t>
       </w:r>
     </w:p>
     <w:p>
@@ -319,79 +478,802 @@
       <w:pPr>
         <w:pStyle w:val="Cmsor2"/>
       </w:pPr>
-      <w:bookmarkStart w:id="6" w:name="_Toc149567798"/>
+      <w:bookmarkStart w:id="5" w:name="_Toc149830669"/>
       <w:r>
         <w:t>SQL Injection elleni védelem</w:t>
       </w:r>
-      <w:bookmarkEnd w:id="6"/>
+      <w:bookmarkEnd w:id="5"/>
+    </w:p>
+    <w:p>
+      <w:r>
+        <w:t xml:space="preserve">Az SQL </w:t>
+      </w:r>
+      <w:proofErr w:type="spellStart"/>
+      <w:r>
+        <w:t>injection</w:t>
+      </w:r>
+      <w:proofErr w:type="spellEnd"/>
+      <w:r>
+        <w:t xml:space="preserve"> ellen a projectünkben paraméterezett lekérdezéseket (</w:t>
+      </w:r>
+      <w:proofErr w:type="spellStart"/>
+      <w:r>
+        <w:t>parameterized</w:t>
+      </w:r>
+      <w:proofErr w:type="spellEnd"/>
+      <w:r>
+        <w:t xml:space="preserve"> </w:t>
+      </w:r>
+      <w:proofErr w:type="spellStart"/>
+      <w:r>
+        <w:t>queries</w:t>
+      </w:r>
+      <w:proofErr w:type="spellEnd"/>
+      <w:r>
+        <w:t>) használtunk. Ennek a lényege, hogy a lekérdezésbe beillesztett adatokat paraméterként ad</w:t>
+      </w:r>
+      <w:r>
+        <w:t xml:space="preserve">juk át. Például: </w:t>
+      </w:r>
     </w:p>
     <w:p>
       <w:pPr>
         <w:pStyle w:val="Sections"/>
       </w:pPr>
+      <w:r>
+        <w:rPr>
+          <w:noProof/>
+        </w:rPr>
+        <w:drawing>
+          <wp:inline distT="0" distB="0" distL="0" distR="0" wp14:anchorId="1E35CBF1" wp14:editId="4EFD0EE6">
+            <wp:extent cx="5731510" cy="294005"/>
+            <wp:effectExtent l="0" t="0" r="2540" b="0"/>
+            <wp:docPr id="1477585024" name="Kép 1"/>
+            <wp:cNvGraphicFramePr>
+              <a:graphicFrameLocks xmlns:a="http://schemas.openxmlformats.org/drawingml/2006/main" noChangeAspect="1"/>
+            </wp:cNvGraphicFramePr>
+            <a:graphic xmlns:a="http://schemas.openxmlformats.org/drawingml/2006/main">
+              <a:graphicData uri="http://schemas.openxmlformats.org/drawingml/2006/picture">
+                <pic:pic xmlns:pic="http://schemas.openxmlformats.org/drawingml/2006/picture">
+                  <pic:nvPicPr>
+                    <pic:cNvPr id="1477585024" name=""/>
+                    <pic:cNvPicPr/>
+                  </pic:nvPicPr>
+                  <pic:blipFill>
+                    <a:blip r:embed="rId8"/>
+                    <a:stretch>
+                      <a:fillRect/>
+                    </a:stretch>
+                  </pic:blipFill>
+                  <pic:spPr>
+                    <a:xfrm>
+                      <a:off x="0" y="0"/>
+                      <a:ext cx="5731510" cy="294005"/>
+                    </a:xfrm>
+                    <a:prstGeom prst="rect">
+                      <a:avLst/>
+                    </a:prstGeom>
+                  </pic:spPr>
+                </pic:pic>
+              </a:graphicData>
+            </a:graphic>
+          </wp:inline>
+        </w:drawing>
+      </w:r>
+    </w:p>
+    <w:p>
+      <w:pPr>
+        <w:pStyle w:val="Sections"/>
+      </w:pPr>
+    </w:p>
+    <w:p>
+      <w:r>
+        <w:t>Ezután paraméterként átadjuk az értékeket:</w:t>
+      </w:r>
+    </w:p>
+    <w:p>
+      <w:r>
+        <w:rPr>
+          <w:noProof/>
+        </w:rPr>
+        <w:drawing>
+          <wp:inline distT="0" distB="0" distL="0" distR="0" wp14:anchorId="23774E58" wp14:editId="567C0E7A">
+            <wp:extent cx="5731510" cy="1253490"/>
+            <wp:effectExtent l="0" t="0" r="2540" b="3810"/>
+            <wp:docPr id="158801865" name="Kép 1" descr="A képen szöveg, képernyőkép, Betűtípus látható&#10;&#10;Automatikusan generált leírás"/>
+            <wp:cNvGraphicFramePr>
+              <a:graphicFrameLocks xmlns:a="http://schemas.openxmlformats.org/drawingml/2006/main" noChangeAspect="1"/>
+            </wp:cNvGraphicFramePr>
+            <a:graphic xmlns:a="http://schemas.openxmlformats.org/drawingml/2006/main">
+              <a:graphicData uri="http://schemas.openxmlformats.org/drawingml/2006/picture">
+                <pic:pic xmlns:pic="http://schemas.openxmlformats.org/drawingml/2006/picture">
+                  <pic:nvPicPr>
+                    <pic:cNvPr id="158801865" name="Kép 1" descr="A képen szöveg, képernyőkép, Betűtípus látható&#10;&#10;Automatikusan generált leírás"/>
+                    <pic:cNvPicPr/>
+                  </pic:nvPicPr>
+                  <pic:blipFill>
+                    <a:blip r:embed="rId9"/>
+                    <a:stretch>
+                      <a:fillRect/>
+                    </a:stretch>
+                  </pic:blipFill>
+                  <pic:spPr>
+                    <a:xfrm>
+                      <a:off x="0" y="0"/>
+                      <a:ext cx="5731510" cy="1253490"/>
+                    </a:xfrm>
+                    <a:prstGeom prst="rect">
+                      <a:avLst/>
+                    </a:prstGeom>
+                  </pic:spPr>
+                </pic:pic>
+              </a:graphicData>
+            </a:graphic>
+          </wp:inline>
+        </w:drawing>
+      </w:r>
+    </w:p>
+    <w:p>
+      <w:r>
+        <w:t xml:space="preserve">A </w:t>
+      </w:r>
+      <w:proofErr w:type="spellStart"/>
+      <w:r>
+        <w:t>Query</w:t>
+      </w:r>
+      <w:proofErr w:type="spellEnd"/>
+      <w:r>
+        <w:t xml:space="preserve"> így fog kinézni, amibe a programunk behelyettesít:</w:t>
+      </w:r>
+    </w:p>
+    <w:p>
+      <w:r>
+        <w:rPr>
+          <w:noProof/>
+        </w:rPr>
+        <w:drawing>
+          <wp:inline distT="0" distB="0" distL="0" distR="0" wp14:anchorId="7AB71D06" wp14:editId="5DE1699C">
+            <wp:extent cx="3714750" cy="1609725"/>
+            <wp:effectExtent l="0" t="0" r="0" b="9525"/>
+            <wp:docPr id="1037120416" name="Kép 1" descr="A képen szöveg, képernyőkép, Betűtípus látható&#10;&#10;Automatikusan generált leírás"/>
+            <wp:cNvGraphicFramePr>
+              <a:graphicFrameLocks xmlns:a="http://schemas.openxmlformats.org/drawingml/2006/main" noChangeAspect="1"/>
+            </wp:cNvGraphicFramePr>
+            <a:graphic xmlns:a="http://schemas.openxmlformats.org/drawingml/2006/main">
+              <a:graphicData uri="http://schemas.openxmlformats.org/drawingml/2006/picture">
+                <pic:pic xmlns:pic="http://schemas.openxmlformats.org/drawingml/2006/picture">
+                  <pic:nvPicPr>
+                    <pic:cNvPr id="1037120416" name="Kép 1" descr="A képen szöveg, képernyőkép, Betűtípus látható&#10;&#10;Automatikusan generált leírás"/>
+                    <pic:cNvPicPr/>
+                  </pic:nvPicPr>
+                  <pic:blipFill>
+                    <a:blip r:embed="rId10"/>
+                    <a:stretch>
+                      <a:fillRect/>
+                    </a:stretch>
+                  </pic:blipFill>
+                  <pic:spPr>
+                    <a:xfrm>
+                      <a:off x="0" y="0"/>
+                      <a:ext cx="3714750" cy="1609725"/>
+                    </a:xfrm>
+                    <a:prstGeom prst="rect">
+                      <a:avLst/>
+                    </a:prstGeom>
+                  </pic:spPr>
+                </pic:pic>
+              </a:graphicData>
+            </a:graphic>
+          </wp:inline>
+        </w:drawing>
+      </w:r>
+    </w:p>
+    <w:p>
+      <w:r>
+        <w:br w:type="page"/>
+      </w:r>
     </w:p>
     <w:p>
       <w:pPr>
         <w:pStyle w:val="Cmsor2"/>
       </w:pPr>
-      <w:bookmarkStart w:id="7" w:name="_Toc149567799"/>
-      <w:r>
-        <w:t>Tárgy hozzáadása</w:t>
-      </w:r>
-      <w:bookmarkEnd w:id="7"/>
-    </w:p>
-    <w:p>
-      <w:r>
-        <w:t>Tárgyat csak az ott dolgozó adhat hozzá, a hozzáadás működése egészen egyszerű a felhasználó megadja a szükséges információkat és hogy hova szeretné tenni a tárgyat és hogy mennyit.</w:t>
-      </w:r>
-      <w:r>
-        <w:br/>
-        <w:t>Abban az esetben</w:t>
-      </w:r>
-      <w:r>
-        <w:t>,</w:t>
-      </w:r>
-      <w:r>
-        <w:t xml:space="preserve"> ha ugyan azon a helyen már van ugyan olyan tárgy akkor csak növeli az ott lévő tárgyak mennyiségét</w:t>
-      </w:r>
-      <w:r>
-        <w:t>, viszont, ha nincs akkor csak feltölti az adatbázisba az adatokat és a darabszámot.</w:t>
-      </w:r>
-      <w:r>
-        <w:br/>
-        <w:t>Természetesen a program megnézi, hogy az adott területen még van-e férőhely, mivel ha az be van telve vagy be fog telni ezzel a hozzáadással akkor nem engedi, hogy odategyünk annyi tárgyat és visszaadja a felhasználónak, hogy mennyi szabad hely van az adott területen.</w:t>
+      <w:r>
+        <w:lastRenderedPageBreak/>
+        <w:t>Főmenü</w:t>
+      </w:r>
+    </w:p>
+    <w:p>
+      <w:r>
+        <w:t>A belépés után megnyílik a főmenü</w:t>
+      </w:r>
+    </w:p>
+    <w:p>
+      <w:r>
+        <w:rPr>
+          <w:noProof/>
+        </w:rPr>
+        <w:drawing>
+          <wp:inline distT="0" distB="0" distL="0" distR="0" wp14:anchorId="40A68657" wp14:editId="5F32C996">
+            <wp:extent cx="5724525" cy="3219450"/>
+            <wp:effectExtent l="0" t="0" r="9525" b="0"/>
+            <wp:docPr id="619401383" name="Kép 1"/>
+            <wp:cNvGraphicFramePr>
+              <a:graphicFrameLocks xmlns:a="http://schemas.openxmlformats.org/drawingml/2006/main" noChangeAspect="1"/>
+            </wp:cNvGraphicFramePr>
+            <a:graphic xmlns:a="http://schemas.openxmlformats.org/drawingml/2006/main">
+              <a:graphicData uri="http://schemas.openxmlformats.org/drawingml/2006/picture">
+                <pic:pic xmlns:pic="http://schemas.openxmlformats.org/drawingml/2006/picture">
+                  <pic:nvPicPr>
+                    <pic:cNvPr id="0" name="Picture 1"/>
+                    <pic:cNvPicPr>
+                      <a:picLocks noChangeAspect="1" noChangeArrowheads="1"/>
+                    </pic:cNvPicPr>
+                  </pic:nvPicPr>
+                  <pic:blipFill>
+                    <a:blip r:embed="rId11">
+                      <a:extLst>
+                        <a:ext uri="{28A0092B-C50C-407E-A947-70E740481C1C}">
+                          <a14:useLocalDpi xmlns:a14="http://schemas.microsoft.com/office/drawing/2010/main" val="0"/>
+                        </a:ext>
+                      </a:extLst>
+                    </a:blip>
+                    <a:srcRect/>
+                    <a:stretch>
+                      <a:fillRect/>
+                    </a:stretch>
+                  </pic:blipFill>
+                  <pic:spPr bwMode="auto">
+                    <a:xfrm>
+                      <a:off x="0" y="0"/>
+                      <a:ext cx="5724525" cy="3219450"/>
+                    </a:xfrm>
+                    <a:prstGeom prst="rect">
+                      <a:avLst/>
+                    </a:prstGeom>
+                    <a:noFill/>
+                    <a:ln>
+                      <a:noFill/>
+                    </a:ln>
+                  </pic:spPr>
+                </pic:pic>
+              </a:graphicData>
+            </a:graphic>
+          </wp:inline>
+        </w:drawing>
       </w:r>
     </w:p>
     <w:p>
       <w:pPr>
         <w:pStyle w:val="Cmsor2"/>
       </w:pPr>
-      <w:bookmarkStart w:id="8" w:name="_Toc149567800"/>
-      <w:r>
-        <w:t>Tárgy frissítése</w:t>
-      </w:r>
-      <w:bookmarkEnd w:id="8"/>
-    </w:p>
-    <w:p>
-      <w:r>
-        <w:t xml:space="preserve">A főmenün kiválasztott tárgy </w:t>
-      </w:r>
-      <w:r>
-        <w:t>leírását és márkáját lehet itt változtatni, ha a felhasználó nem add meg értéket akkor nyilvánvalóan nem fog változás történni</w:t>
-      </w:r>
-      <w:r>
-        <w:t>.</w:t>
+      <w:bookmarkStart w:id="6" w:name="_Toc149830670"/>
+      <w:r>
+        <w:t>Tárgy hozzáadása</w:t>
+      </w:r>
+      <w:bookmarkEnd w:id="6"/>
+    </w:p>
+    <w:p>
+      <w:r>
+        <w:t>Tárgyat csak az ott dolgozó adhat hozzá, a hozzáadás működése egészen egyszerű a felhasználó megadja a szükséges információkat és hogy hova szeretné tenni a tárgyat és hogy mennyit.</w:t>
+      </w:r>
+      <w:r>
+        <w:br/>
+        <w:t>Abban az esetben</w:t>
+      </w:r>
+      <w:r>
+        <w:t>,</w:t>
+      </w:r>
+      <w:r>
+        <w:t xml:space="preserve"> ha ugyan azon a helyen már van ugyan olyan tárgy akkor csak növeli az ott lévő tárgyak mennyiségét</w:t>
+      </w:r>
+      <w:r>
+        <w:t>, viszont, ha nincs akkor csak feltölti az adatbázisba az adatokat és a darabszámot.</w:t>
+      </w:r>
+    </w:p>
+    <w:p>
+      <w:pPr>
+        <w:keepNext/>
+      </w:pPr>
+      <w:r>
+        <w:rPr>
+          <w:noProof/>
+        </w:rPr>
+        <w:drawing>
+          <wp:inline distT="0" distB="0" distL="0" distR="0" wp14:anchorId="0E694421" wp14:editId="45F74AFF">
+            <wp:extent cx="5731510" cy="2872105"/>
+            <wp:effectExtent l="0" t="0" r="2540" b="4445"/>
+            <wp:docPr id="1319858675" name="Kép 1" descr="A képen szöveg, képernyőkép, szoftver látható&#10;&#10;Automatikusan generált leírás"/>
+            <wp:cNvGraphicFramePr>
+              <a:graphicFrameLocks xmlns:a="http://schemas.openxmlformats.org/drawingml/2006/main" noChangeAspect="1"/>
+            </wp:cNvGraphicFramePr>
+            <a:graphic xmlns:a="http://schemas.openxmlformats.org/drawingml/2006/main">
+              <a:graphicData uri="http://schemas.openxmlformats.org/drawingml/2006/picture">
+                <pic:pic xmlns:pic="http://schemas.openxmlformats.org/drawingml/2006/picture">
+                  <pic:nvPicPr>
+                    <pic:cNvPr id="1319858675" name="Kép 1" descr="A képen szöveg, képernyőkép, szoftver látható&#10;&#10;Automatikusan generált leírás"/>
+                    <pic:cNvPicPr/>
+                  </pic:nvPicPr>
+                  <pic:blipFill>
+                    <a:blip r:embed="rId12"/>
+                    <a:stretch>
+                      <a:fillRect/>
+                    </a:stretch>
+                  </pic:blipFill>
+                  <pic:spPr>
+                    <a:xfrm>
+                      <a:off x="0" y="0"/>
+                      <a:ext cx="5731510" cy="2872105"/>
+                    </a:xfrm>
+                    <a:prstGeom prst="rect">
+                      <a:avLst/>
+                    </a:prstGeom>
+                  </pic:spPr>
+                </pic:pic>
+              </a:graphicData>
+            </a:graphic>
+          </wp:inline>
+        </w:drawing>
+      </w:r>
+    </w:p>
+    <w:p>
+      <w:pPr>
+        <w:pStyle w:val="Kpalrs"/>
+        <w:rPr>
+          <w:sz w:val="20"/>
+          <w:szCs w:val="20"/>
+        </w:rPr>
+      </w:pPr>
+      <w:r>
+        <w:rPr>
+          <w:sz w:val="20"/>
+          <w:szCs w:val="20"/>
+        </w:rPr>
+        <w:fldChar w:fldCharType="begin"/>
+      </w:r>
+      <w:r>
+        <w:rPr>
+          <w:sz w:val="20"/>
+          <w:szCs w:val="20"/>
+        </w:rPr>
+        <w:instrText xml:space="preserve"> SEQ ábra \* ARABIC </w:instrText>
+      </w:r>
+      <w:r>
+        <w:rPr>
+          <w:sz w:val="20"/>
+          <w:szCs w:val="20"/>
+        </w:rPr>
+        <w:fldChar w:fldCharType="separate"/>
+      </w:r>
+      <w:r>
+        <w:rPr>
+          <w:noProof/>
+          <w:sz w:val="20"/>
+          <w:szCs w:val="20"/>
+        </w:rPr>
+        <w:t>1</w:t>
+      </w:r>
+      <w:r>
+        <w:rPr>
+          <w:sz w:val="20"/>
+          <w:szCs w:val="20"/>
+        </w:rPr>
+        <w:fldChar w:fldCharType="end"/>
+      </w:r>
+      <w:r>
+        <w:rPr>
+          <w:sz w:val="20"/>
+          <w:szCs w:val="20"/>
+        </w:rPr>
+        <w:t>. ábra: Ha van ilyen tárgy már az adatbázisban</w:t>
+      </w:r>
+    </w:p>
+    <w:p>
+      <w:r>
+        <w:lastRenderedPageBreak/>
+        <w:br/>
+        <w:t xml:space="preserve">Természetesen a program megnézi, hogy az adott területen még van-e férőhely, </w:t>
+      </w:r>
+      <w:r>
+        <w:t>mivel,</w:t>
+      </w:r>
+      <w:r>
+        <w:t xml:space="preserve"> ha az be van telve vagy be fog telni ezzel a hozzáadással akkor nem engedi, hogy odategyünk annyi tárgyat és visszaadja a felhasználónak, hogy mennyi szabad hely van az adott területen.</w:t>
+      </w:r>
+    </w:p>
+    <w:p>
+      <w:pPr>
+        <w:keepNext/>
+      </w:pPr>
+      <w:r>
+        <w:rPr>
+          <w:noProof/>
+        </w:rPr>
+        <w:drawing>
+          <wp:inline distT="0" distB="0" distL="0" distR="0" wp14:anchorId="04584984" wp14:editId="15F0A9B7">
+            <wp:extent cx="5731510" cy="4309110"/>
+            <wp:effectExtent l="0" t="0" r="2540" b="0"/>
+            <wp:docPr id="2081025704" name="Kép 1" descr="A képen szöveg, képernyőkép, szoftver látható&#10;&#10;Automatikusan generált leírás"/>
+            <wp:cNvGraphicFramePr>
+              <a:graphicFrameLocks xmlns:a="http://schemas.openxmlformats.org/drawingml/2006/main" noChangeAspect="1"/>
+            </wp:cNvGraphicFramePr>
+            <a:graphic xmlns:a="http://schemas.openxmlformats.org/drawingml/2006/main">
+              <a:graphicData uri="http://schemas.openxmlformats.org/drawingml/2006/picture">
+                <pic:pic xmlns:pic="http://schemas.openxmlformats.org/drawingml/2006/picture">
+                  <pic:nvPicPr>
+                    <pic:cNvPr id="2081025704" name="Kép 1" descr="A képen szöveg, képernyőkép, szoftver látható&#10;&#10;Automatikusan generált leírás"/>
+                    <pic:cNvPicPr/>
+                  </pic:nvPicPr>
+                  <pic:blipFill>
+                    <a:blip r:embed="rId13"/>
+                    <a:stretch>
+                      <a:fillRect/>
+                    </a:stretch>
+                  </pic:blipFill>
+                  <pic:spPr>
+                    <a:xfrm>
+                      <a:off x="0" y="0"/>
+                      <a:ext cx="5731510" cy="4309110"/>
+                    </a:xfrm>
+                    <a:prstGeom prst="rect">
+                      <a:avLst/>
+                    </a:prstGeom>
+                  </pic:spPr>
+                </pic:pic>
+              </a:graphicData>
+            </a:graphic>
+          </wp:inline>
+        </w:drawing>
+      </w:r>
+    </w:p>
+    <w:p>
+      <w:pPr>
+        <w:pStyle w:val="Kpalrs"/>
+        <w:rPr>
+          <w:sz w:val="20"/>
+          <w:szCs w:val="20"/>
+        </w:rPr>
+      </w:pPr>
+      <w:r>
+        <w:rPr>
+          <w:sz w:val="20"/>
+          <w:szCs w:val="20"/>
+        </w:rPr>
+        <w:fldChar w:fldCharType="begin"/>
+      </w:r>
+      <w:r>
+        <w:rPr>
+          <w:sz w:val="20"/>
+          <w:szCs w:val="20"/>
+        </w:rPr>
+        <w:instrText xml:space="preserve"> SEQ ábra \* ARABIC </w:instrText>
+      </w:r>
+      <w:r>
+        <w:rPr>
+          <w:sz w:val="20"/>
+          <w:szCs w:val="20"/>
+        </w:rPr>
+        <w:fldChar w:fldCharType="separate"/>
+      </w:r>
+      <w:r>
+        <w:rPr>
+          <w:noProof/>
+          <w:sz w:val="20"/>
+          <w:szCs w:val="20"/>
+        </w:rPr>
+        <w:t>2</w:t>
+      </w:r>
+      <w:r>
+        <w:rPr>
+          <w:sz w:val="20"/>
+          <w:szCs w:val="20"/>
+        </w:rPr>
+        <w:fldChar w:fldCharType="end"/>
+      </w:r>
+      <w:r>
+        <w:rPr>
+          <w:sz w:val="20"/>
+          <w:szCs w:val="20"/>
+        </w:rPr>
+        <w:t>. ábra: Ha nincs ilyen típusú elem az adatbázisban</w:t>
       </w:r>
     </w:p>
     <w:p>
       <w:pPr>
         <w:pStyle w:val="Cmsor2"/>
       </w:pPr>
-      <w:bookmarkStart w:id="9" w:name="_Toc149567801"/>
+      <w:bookmarkStart w:id="7" w:name="_Toc149830671"/>
+      <w:r>
+        <w:t>Tárgy frissítése</w:t>
+      </w:r>
+      <w:bookmarkEnd w:id="7"/>
+    </w:p>
+    <w:p>
+      <w:r>
+        <w:t xml:space="preserve">A főmenün kiválasztott tárgy </w:t>
+      </w:r>
+      <w:r>
+        <w:t>leírását és márkáját lehet itt változtatni, ha a felhasználó nem add meg értéket akkor nyilvánvalóan nem fog változás történni</w:t>
+      </w:r>
+      <w:r>
+        <w:t>.</w:t>
+      </w:r>
+      <w:r>
+        <w:t xml:space="preserve"> Illetve lehet csak a leírást vagy csak a márkát külön frissíteni.</w:t>
+      </w:r>
+    </w:p>
+    <w:p>
+      <w:pPr>
+        <w:keepNext/>
+      </w:pPr>
+      <w:r>
+        <w:rPr>
+          <w:noProof/>
+        </w:rPr>
+        <w:lastRenderedPageBreak/>
+        <w:drawing>
+          <wp:inline distT="0" distB="0" distL="0" distR="0" wp14:anchorId="0A8C5B19" wp14:editId="57D513B9">
+            <wp:extent cx="5731510" cy="2929890"/>
+            <wp:effectExtent l="0" t="0" r="2540" b="3810"/>
+            <wp:docPr id="1130621507" name="Kép 1" descr="A képen szöveg, képernyőkép, szoftver látható&#10;&#10;Automatikusan generált leírás"/>
+            <wp:cNvGraphicFramePr>
+              <a:graphicFrameLocks xmlns:a="http://schemas.openxmlformats.org/drawingml/2006/main" noChangeAspect="1"/>
+            </wp:cNvGraphicFramePr>
+            <a:graphic xmlns:a="http://schemas.openxmlformats.org/drawingml/2006/main">
+              <a:graphicData uri="http://schemas.openxmlformats.org/drawingml/2006/picture">
+                <pic:pic xmlns:pic="http://schemas.openxmlformats.org/drawingml/2006/picture">
+                  <pic:nvPicPr>
+                    <pic:cNvPr id="1130621507" name="Kép 1" descr="A képen szöveg, képernyőkép, szoftver látható&#10;&#10;Automatikusan generált leírás"/>
+                    <pic:cNvPicPr/>
+                  </pic:nvPicPr>
+                  <pic:blipFill>
+                    <a:blip r:embed="rId14"/>
+                    <a:stretch>
+                      <a:fillRect/>
+                    </a:stretch>
+                  </pic:blipFill>
+                  <pic:spPr>
+                    <a:xfrm>
+                      <a:off x="0" y="0"/>
+                      <a:ext cx="5731510" cy="2929890"/>
+                    </a:xfrm>
+                    <a:prstGeom prst="rect">
+                      <a:avLst/>
+                    </a:prstGeom>
+                  </pic:spPr>
+                </pic:pic>
+              </a:graphicData>
+            </a:graphic>
+          </wp:inline>
+        </w:drawing>
+      </w:r>
+    </w:p>
+    <w:p>
+      <w:pPr>
+        <w:pStyle w:val="Kpalrs"/>
+        <w:rPr>
+          <w:sz w:val="20"/>
+          <w:szCs w:val="20"/>
+        </w:rPr>
+      </w:pPr>
+      <w:r>
+        <w:rPr>
+          <w:sz w:val="20"/>
+          <w:szCs w:val="20"/>
+        </w:rPr>
+        <w:fldChar w:fldCharType="begin"/>
+      </w:r>
+      <w:r>
+        <w:rPr>
+          <w:sz w:val="20"/>
+          <w:szCs w:val="20"/>
+        </w:rPr>
+        <w:instrText xml:space="preserve"> SEQ ábra \* ARABIC </w:instrText>
+      </w:r>
+      <w:r>
+        <w:rPr>
+          <w:sz w:val="20"/>
+          <w:szCs w:val="20"/>
+        </w:rPr>
+        <w:fldChar w:fldCharType="separate"/>
+      </w:r>
+      <w:r>
+        <w:rPr>
+          <w:noProof/>
+          <w:sz w:val="20"/>
+          <w:szCs w:val="20"/>
+        </w:rPr>
+        <w:t>3</w:t>
+      </w:r>
+      <w:r>
+        <w:rPr>
+          <w:sz w:val="20"/>
+          <w:szCs w:val="20"/>
+        </w:rPr>
+        <w:fldChar w:fldCharType="end"/>
+      </w:r>
+      <w:r>
+        <w:rPr>
+          <w:sz w:val="20"/>
+          <w:szCs w:val="20"/>
+        </w:rPr>
+        <w:t xml:space="preserve">. ábra: Először átkérjük, a user által kiválasztott </w:t>
+      </w:r>
+      <w:proofErr w:type="spellStart"/>
+      <w:r>
+        <w:rPr>
+          <w:sz w:val="20"/>
+          <w:szCs w:val="20"/>
+        </w:rPr>
+        <w:t>itemet</w:t>
+      </w:r>
+      <w:proofErr w:type="spellEnd"/>
+      <w:r>
+        <w:rPr>
+          <w:sz w:val="20"/>
+          <w:szCs w:val="20"/>
+        </w:rPr>
+        <w:t xml:space="preserve"> a </w:t>
+      </w:r>
+      <w:proofErr w:type="spellStart"/>
+      <w:r>
+        <w:rPr>
+          <w:sz w:val="20"/>
+          <w:szCs w:val="20"/>
+        </w:rPr>
+        <w:t>listboxbol</w:t>
+      </w:r>
+      <w:proofErr w:type="spellEnd"/>
+      <w:r>
+        <w:rPr>
+          <w:sz w:val="20"/>
+          <w:szCs w:val="20"/>
+        </w:rPr>
+        <w:t>, illetve ha a user nem választott ki semmit, akkor visszaküldjük és értesítjük, hogy válasszon</w:t>
+      </w:r>
+    </w:p>
+    <w:p>
+      <w:pPr>
+        <w:keepNext/>
+      </w:pPr>
+      <w:r>
+        <w:lastRenderedPageBreak/>
+        <w:br/>
+      </w:r>
+      <w:r>
+        <w:rPr>
+          <w:noProof/>
+        </w:rPr>
+        <w:drawing>
+          <wp:inline distT="0" distB="0" distL="0" distR="0" wp14:anchorId="7D319BC8" wp14:editId="5B05AD6C">
+            <wp:extent cx="5731510" cy="6055360"/>
+            <wp:effectExtent l="0" t="0" r="2540" b="2540"/>
+            <wp:docPr id="1136101458" name="Kép 1" descr="Ezt követően felépítjük a query-t az alapján, hogy a felhasználó a márkát, a leírást vagy mindkettőt szeretné frissíteni (updatelni)."/>
+            <wp:cNvGraphicFramePr>
+              <a:graphicFrameLocks xmlns:a="http://schemas.openxmlformats.org/drawingml/2006/main" noChangeAspect="1"/>
+            </wp:cNvGraphicFramePr>
+            <a:graphic xmlns:a="http://schemas.openxmlformats.org/drawingml/2006/main">
+              <a:graphicData uri="http://schemas.openxmlformats.org/drawingml/2006/picture">
+                <pic:pic xmlns:pic="http://schemas.openxmlformats.org/drawingml/2006/picture">
+                  <pic:nvPicPr>
+                    <pic:cNvPr id="1136101458" name="Kép 1" descr="Ezt követően felépítjük a query-t az alapján, hogy a felhasználó a márkát, a leírást vagy mindkettőt szeretné frissíteni (updatelni)."/>
+                    <pic:cNvPicPr/>
+                  </pic:nvPicPr>
+                  <pic:blipFill>
+                    <a:blip r:embed="rId15"/>
+                    <a:stretch>
+                      <a:fillRect/>
+                    </a:stretch>
+                  </pic:blipFill>
+                  <pic:spPr>
+                    <a:xfrm>
+                      <a:off x="0" y="0"/>
+                      <a:ext cx="5731510" cy="6055360"/>
+                    </a:xfrm>
+                    <a:prstGeom prst="rect">
+                      <a:avLst/>
+                    </a:prstGeom>
+                  </pic:spPr>
+                </pic:pic>
+              </a:graphicData>
+            </a:graphic>
+          </wp:inline>
+        </w:drawing>
+      </w:r>
+    </w:p>
+    <w:p>
+      <w:pPr>
+        <w:pStyle w:val="Kpalrs"/>
+        <w:rPr>
+          <w:sz w:val="20"/>
+          <w:szCs w:val="20"/>
+        </w:rPr>
+      </w:pPr>
+      <w:r>
+        <w:rPr>
+          <w:sz w:val="20"/>
+          <w:szCs w:val="20"/>
+        </w:rPr>
+        <w:fldChar w:fldCharType="begin"/>
+      </w:r>
+      <w:r>
+        <w:rPr>
+          <w:sz w:val="20"/>
+          <w:szCs w:val="20"/>
+        </w:rPr>
+        <w:instrText xml:space="preserve"> SEQ ábra \* ARABIC </w:instrText>
+      </w:r>
+      <w:r>
+        <w:rPr>
+          <w:sz w:val="20"/>
+          <w:szCs w:val="20"/>
+        </w:rPr>
+        <w:fldChar w:fldCharType="separate"/>
+      </w:r>
+      <w:r>
+        <w:rPr>
+          <w:noProof/>
+          <w:sz w:val="20"/>
+          <w:szCs w:val="20"/>
+        </w:rPr>
+        <w:t>4</w:t>
+      </w:r>
+      <w:r>
+        <w:rPr>
+          <w:sz w:val="20"/>
+          <w:szCs w:val="20"/>
+        </w:rPr>
+        <w:fldChar w:fldCharType="end"/>
+      </w:r>
+      <w:r>
+        <w:rPr>
+          <w:sz w:val="20"/>
+          <w:szCs w:val="20"/>
+        </w:rPr>
+        <w:t xml:space="preserve">. ábra: Ezt követően felépítjük a </w:t>
+      </w:r>
+      <w:proofErr w:type="spellStart"/>
+      <w:r>
+        <w:rPr>
+          <w:sz w:val="20"/>
+          <w:szCs w:val="20"/>
+        </w:rPr>
+        <w:t>query</w:t>
+      </w:r>
+      <w:proofErr w:type="spellEnd"/>
+      <w:r>
+        <w:rPr>
+          <w:sz w:val="20"/>
+          <w:szCs w:val="20"/>
+        </w:rPr>
+        <w:t>-t az alapján, hogy a felhasználó a márkát, a leírást vagy mindkettőt szeretné frissíteni (</w:t>
+      </w:r>
+      <w:proofErr w:type="spellStart"/>
+      <w:r>
+        <w:rPr>
+          <w:sz w:val="20"/>
+          <w:szCs w:val="20"/>
+        </w:rPr>
+        <w:t>updatelni</w:t>
+      </w:r>
+      <w:proofErr w:type="spellEnd"/>
+      <w:r>
+        <w:rPr>
+          <w:sz w:val="20"/>
+          <w:szCs w:val="20"/>
+        </w:rPr>
+        <w:t>).</w:t>
+      </w:r>
+    </w:p>
+    <w:p/>
+    <w:p>
+      <w:pPr>
+        <w:pStyle w:val="Cmsor2"/>
+      </w:pPr>
+      <w:bookmarkStart w:id="8" w:name="_Toc149830672"/>
       <w:r>
         <w:t>Tárgy törlése</w:t>
       </w:r>
-      <w:bookmarkEnd w:id="9"/>
+      <w:bookmarkEnd w:id="8"/>
     </w:p>
     <w:p>
       <w:r>
@@ -399,19 +1281,516 @@
       </w:r>
       <w:r>
         <w:t>, ez mindenki számára engedélyezett.</w:t>
+      </w:r>
+    </w:p>
+    <w:p>
+      <w:pPr>
+        <w:keepNext/>
+      </w:pPr>
+      <w:r>
+        <w:rPr>
+          <w:noProof/>
+        </w:rPr>
+        <w:lastRenderedPageBreak/>
+        <w:drawing>
+          <wp:inline distT="0" distB="0" distL="0" distR="0" wp14:anchorId="437C90AB" wp14:editId="4EA7F752">
+            <wp:extent cx="5731510" cy="4136390"/>
+            <wp:effectExtent l="0" t="0" r="2540" b="0"/>
+            <wp:docPr id="250338061" name="Kép 1" descr="A képen szöveg, képernyőkép, szoftver látható&#10;&#10;Automatikusan generált leírás"/>
+            <wp:cNvGraphicFramePr>
+              <a:graphicFrameLocks xmlns:a="http://schemas.openxmlformats.org/drawingml/2006/main" noChangeAspect="1"/>
+            </wp:cNvGraphicFramePr>
+            <a:graphic xmlns:a="http://schemas.openxmlformats.org/drawingml/2006/main">
+              <a:graphicData uri="http://schemas.openxmlformats.org/drawingml/2006/picture">
+                <pic:pic xmlns:pic="http://schemas.openxmlformats.org/drawingml/2006/picture">
+                  <pic:nvPicPr>
+                    <pic:cNvPr id="250338061" name="Kép 1" descr="A képen szöveg, képernyőkép, szoftver látható&#10;&#10;Automatikusan generált leírás"/>
+                    <pic:cNvPicPr/>
+                  </pic:nvPicPr>
+                  <pic:blipFill>
+                    <a:blip r:embed="rId16"/>
+                    <a:stretch>
+                      <a:fillRect/>
+                    </a:stretch>
+                  </pic:blipFill>
+                  <pic:spPr>
+                    <a:xfrm>
+                      <a:off x="0" y="0"/>
+                      <a:ext cx="5731510" cy="4136390"/>
+                    </a:xfrm>
+                    <a:prstGeom prst="rect">
+                      <a:avLst/>
+                    </a:prstGeom>
+                  </pic:spPr>
+                </pic:pic>
+              </a:graphicData>
+            </a:graphic>
+          </wp:inline>
+        </w:drawing>
+      </w:r>
+    </w:p>
+    <w:p>
+      <w:pPr>
+        <w:pStyle w:val="Kpalrs"/>
+        <w:rPr>
+          <w:sz w:val="20"/>
+          <w:szCs w:val="20"/>
+        </w:rPr>
+      </w:pPr>
+      <w:r>
+        <w:rPr>
+          <w:sz w:val="20"/>
+          <w:szCs w:val="20"/>
+        </w:rPr>
+        <w:fldChar w:fldCharType="begin"/>
+      </w:r>
+      <w:r>
+        <w:rPr>
+          <w:sz w:val="20"/>
+          <w:szCs w:val="20"/>
+        </w:rPr>
+        <w:instrText xml:space="preserve"> SEQ ábra \* ARABIC </w:instrText>
+      </w:r>
+      <w:r>
+        <w:rPr>
+          <w:sz w:val="20"/>
+          <w:szCs w:val="20"/>
+        </w:rPr>
+        <w:fldChar w:fldCharType="separate"/>
+      </w:r>
+      <w:r>
+        <w:rPr>
+          <w:noProof/>
+          <w:sz w:val="20"/>
+          <w:szCs w:val="20"/>
+        </w:rPr>
+        <w:t>5</w:t>
+      </w:r>
+      <w:r>
+        <w:rPr>
+          <w:sz w:val="20"/>
+          <w:szCs w:val="20"/>
+        </w:rPr>
+        <w:fldChar w:fldCharType="end"/>
+      </w:r>
+      <w:r>
+        <w:rPr>
+          <w:sz w:val="20"/>
+          <w:szCs w:val="20"/>
+        </w:rPr>
+        <w:t>. ábra: Kilistázzuk az elérhető tárgyakat (</w:t>
+      </w:r>
+      <w:proofErr w:type="spellStart"/>
+      <w:r>
+        <w:rPr>
+          <w:sz w:val="20"/>
+          <w:szCs w:val="20"/>
+        </w:rPr>
+        <w:t>itemeket</w:t>
+      </w:r>
+      <w:proofErr w:type="spellEnd"/>
+      <w:r>
+        <w:rPr>
+          <w:sz w:val="20"/>
+          <w:szCs w:val="20"/>
+        </w:rPr>
+        <w:t>) ahonnan lehet törölni</w:t>
+      </w:r>
+    </w:p>
+    <w:p>
+      <w:pPr>
+        <w:keepNext/>
+      </w:pPr>
+      <w:r>
+        <w:rPr>
+          <w:noProof/>
+        </w:rPr>
+        <w:lastRenderedPageBreak/>
+        <w:drawing>
+          <wp:inline distT="0" distB="0" distL="0" distR="0" wp14:anchorId="3AE12E9B" wp14:editId="373CBB48">
+            <wp:extent cx="5731510" cy="4221480"/>
+            <wp:effectExtent l="0" t="0" r="2540" b="7620"/>
+            <wp:docPr id="919104315" name="Kép 1" descr="A képen szöveg, képernyőkép, szoftver látható&#10;&#10;Automatikusan generált leírás"/>
+            <wp:cNvGraphicFramePr>
+              <a:graphicFrameLocks xmlns:a="http://schemas.openxmlformats.org/drawingml/2006/main" noChangeAspect="1"/>
+            </wp:cNvGraphicFramePr>
+            <a:graphic xmlns:a="http://schemas.openxmlformats.org/drawingml/2006/main">
+              <a:graphicData uri="http://schemas.openxmlformats.org/drawingml/2006/picture">
+                <pic:pic xmlns:pic="http://schemas.openxmlformats.org/drawingml/2006/picture">
+                  <pic:nvPicPr>
+                    <pic:cNvPr id="919104315" name="Kép 1" descr="A képen szöveg, képernyőkép, szoftver látható&#10;&#10;Automatikusan generált leírás"/>
+                    <pic:cNvPicPr/>
+                  </pic:nvPicPr>
+                  <pic:blipFill>
+                    <a:blip r:embed="rId17"/>
+                    <a:stretch>
+                      <a:fillRect/>
+                    </a:stretch>
+                  </pic:blipFill>
+                  <pic:spPr>
+                    <a:xfrm>
+                      <a:off x="0" y="0"/>
+                      <a:ext cx="5731510" cy="4221480"/>
+                    </a:xfrm>
+                    <a:prstGeom prst="rect">
+                      <a:avLst/>
+                    </a:prstGeom>
+                  </pic:spPr>
+                </pic:pic>
+              </a:graphicData>
+            </a:graphic>
+          </wp:inline>
+        </w:drawing>
+      </w:r>
+    </w:p>
+    <w:p>
+      <w:pPr>
+        <w:pStyle w:val="Kpalrs"/>
+        <w:rPr>
+          <w:sz w:val="20"/>
+          <w:szCs w:val="20"/>
+        </w:rPr>
+      </w:pPr>
+      <w:r>
+        <w:rPr>
+          <w:sz w:val="20"/>
+          <w:szCs w:val="20"/>
+        </w:rPr>
+        <w:fldChar w:fldCharType="begin"/>
+      </w:r>
+      <w:r>
+        <w:rPr>
+          <w:sz w:val="20"/>
+          <w:szCs w:val="20"/>
+        </w:rPr>
+        <w:instrText xml:space="preserve"> SEQ ábra \* ARABIC </w:instrText>
+      </w:r>
+      <w:r>
+        <w:rPr>
+          <w:sz w:val="20"/>
+          <w:szCs w:val="20"/>
+        </w:rPr>
+        <w:fldChar w:fldCharType="separate"/>
+      </w:r>
+      <w:r>
+        <w:rPr>
+          <w:noProof/>
+          <w:sz w:val="20"/>
+          <w:szCs w:val="20"/>
+        </w:rPr>
+        <w:t>6</w:t>
+      </w:r>
+      <w:r>
+        <w:rPr>
+          <w:sz w:val="20"/>
+          <w:szCs w:val="20"/>
+        </w:rPr>
+        <w:fldChar w:fldCharType="end"/>
+      </w:r>
+      <w:r>
+        <w:rPr>
+          <w:sz w:val="20"/>
+          <w:szCs w:val="20"/>
+        </w:rPr>
+        <w:t>. ábra: Csökkentjük a tárgy mennyiségét a raktárban, illetve a helyen ahol tároltuk</w:t>
+      </w:r>
+      <w:r>
+        <w:rPr>
+          <w:sz w:val="20"/>
+          <w:szCs w:val="20"/>
+        </w:rPr>
+        <w:t xml:space="preserve">, illetve a </w:t>
+      </w:r>
+      <w:proofErr w:type="spellStart"/>
+      <w:r>
+        <w:rPr>
+          <w:sz w:val="20"/>
+          <w:szCs w:val="20"/>
+        </w:rPr>
+        <w:t>delete</w:t>
+      </w:r>
+      <w:proofErr w:type="spellEnd"/>
+      <w:r>
+        <w:rPr>
+          <w:sz w:val="20"/>
+          <w:szCs w:val="20"/>
+        </w:rPr>
+        <w:t xml:space="preserve"> </w:t>
+      </w:r>
+      <w:proofErr w:type="spellStart"/>
+      <w:r>
+        <w:rPr>
+          <w:sz w:val="20"/>
+          <w:szCs w:val="20"/>
+        </w:rPr>
+        <w:t>click</w:t>
+      </w:r>
+      <w:proofErr w:type="spellEnd"/>
+      <w:r>
+        <w:rPr>
+          <w:sz w:val="20"/>
+          <w:szCs w:val="20"/>
+        </w:rPr>
+        <w:t xml:space="preserve"> </w:t>
+      </w:r>
+      <w:proofErr w:type="spellStart"/>
+      <w:r>
+        <w:rPr>
+          <w:sz w:val="20"/>
+          <w:szCs w:val="20"/>
+        </w:rPr>
+        <w:t>method</w:t>
+      </w:r>
+      <w:proofErr w:type="spellEnd"/>
+      <w:r>
+        <w:rPr>
+          <w:sz w:val="20"/>
+          <w:szCs w:val="20"/>
+        </w:rPr>
+        <w:t xml:space="preserve"> fogja meghívni</w:t>
+      </w:r>
+    </w:p>
+    <w:p>
+      <w:r>
+        <w:t xml:space="preserve">Lekérjük az </w:t>
+      </w:r>
+      <w:proofErr w:type="spellStart"/>
+      <w:r>
+        <w:t>item</w:t>
+      </w:r>
+      <w:proofErr w:type="spellEnd"/>
+      <w:r>
+        <w:t xml:space="preserve"> </w:t>
+      </w:r>
+      <w:proofErr w:type="spellStart"/>
+      <w:r>
+        <w:t>location</w:t>
+      </w:r>
+      <w:proofErr w:type="spellEnd"/>
+      <w:r>
+        <w:t xml:space="preserve"> </w:t>
+      </w:r>
+      <w:proofErr w:type="spellStart"/>
+      <w:r>
+        <w:t>id</w:t>
+      </w:r>
+      <w:proofErr w:type="spellEnd"/>
+      <w:r>
+        <w:t xml:space="preserve">-ját a </w:t>
+      </w:r>
+      <w:proofErr w:type="spellStart"/>
+      <w:r>
+        <w:t>GetLocationId</w:t>
+      </w:r>
+      <w:proofErr w:type="spellEnd"/>
+      <w:r>
+        <w:t xml:space="preserve"> </w:t>
+      </w:r>
+      <w:proofErr w:type="spellStart"/>
+      <w:r>
+        <w:t>method</w:t>
+      </w:r>
+      <w:proofErr w:type="spellEnd"/>
+      <w:r>
+        <w:t xml:space="preserve">-dal, amit a </w:t>
+      </w:r>
+      <w:proofErr w:type="spellStart"/>
+      <w:r>
+        <w:t>Delete_Click</w:t>
+      </w:r>
+      <w:proofErr w:type="spellEnd"/>
+      <w:r>
+        <w:t xml:space="preserve"> </w:t>
+      </w:r>
+      <w:proofErr w:type="spellStart"/>
+      <w:r>
+        <w:t>method</w:t>
+      </w:r>
+      <w:proofErr w:type="spellEnd"/>
+      <w:r>
+        <w:t xml:space="preserve"> fog használni.</w:t>
+      </w:r>
+    </w:p>
+    <w:p>
+      <w:r>
+        <w:rPr>
+          <w:noProof/>
+        </w:rPr>
+        <w:drawing>
+          <wp:inline distT="0" distB="0" distL="0" distR="0" wp14:anchorId="6991B790" wp14:editId="1911A91B">
+            <wp:extent cx="5731510" cy="3364865"/>
+            <wp:effectExtent l="0" t="0" r="2540" b="6985"/>
+            <wp:docPr id="261251212" name="Kép 1" descr="A képen szöveg, képernyőkép, szoftver látható&#10;&#10;Automatikusan generált leírás"/>
+            <wp:cNvGraphicFramePr>
+              <a:graphicFrameLocks xmlns:a="http://schemas.openxmlformats.org/drawingml/2006/main" noChangeAspect="1"/>
+            </wp:cNvGraphicFramePr>
+            <a:graphic xmlns:a="http://schemas.openxmlformats.org/drawingml/2006/main">
+              <a:graphicData uri="http://schemas.openxmlformats.org/drawingml/2006/picture">
+                <pic:pic xmlns:pic="http://schemas.openxmlformats.org/drawingml/2006/picture">
+                  <pic:nvPicPr>
+                    <pic:cNvPr id="261251212" name="Kép 1" descr="A képen szöveg, képernyőkép, szoftver látható&#10;&#10;Automatikusan generált leírás"/>
+                    <pic:cNvPicPr/>
+                  </pic:nvPicPr>
+                  <pic:blipFill>
+                    <a:blip r:embed="rId18"/>
+                    <a:stretch>
+                      <a:fillRect/>
+                    </a:stretch>
+                  </pic:blipFill>
+                  <pic:spPr>
+                    <a:xfrm>
+                      <a:off x="0" y="0"/>
+                      <a:ext cx="5731510" cy="3364865"/>
+                    </a:xfrm>
+                    <a:prstGeom prst="rect">
+                      <a:avLst/>
+                    </a:prstGeom>
+                  </pic:spPr>
+                </pic:pic>
+              </a:graphicData>
+            </a:graphic>
+          </wp:inline>
+        </w:drawing>
+      </w:r>
+    </w:p>
+    <w:p>
+      <w:pPr>
+        <w:keepNext/>
+      </w:pPr>
+      <w:r>
+        <w:rPr>
+          <w:noProof/>
+        </w:rPr>
+        <w:lastRenderedPageBreak/>
+        <w:drawing>
+          <wp:inline distT="0" distB="0" distL="0" distR="0" wp14:anchorId="589ADD1E" wp14:editId="59E175B1">
+            <wp:extent cx="5731510" cy="3499485"/>
+            <wp:effectExtent l="0" t="0" r="2540" b="5715"/>
+            <wp:docPr id="1102453297" name="Kép 1" descr="A képen szöveg, képernyőkép, szoftver látható&#10;&#10;Automatikusan generált leírás"/>
+            <wp:cNvGraphicFramePr>
+              <a:graphicFrameLocks xmlns:a="http://schemas.openxmlformats.org/drawingml/2006/main" noChangeAspect="1"/>
+            </wp:cNvGraphicFramePr>
+            <a:graphic xmlns:a="http://schemas.openxmlformats.org/drawingml/2006/main">
+              <a:graphicData uri="http://schemas.openxmlformats.org/drawingml/2006/picture">
+                <pic:pic xmlns:pic="http://schemas.openxmlformats.org/drawingml/2006/picture">
+                  <pic:nvPicPr>
+                    <pic:cNvPr id="1102453297" name="Kép 1" descr="A képen szöveg, képernyőkép, szoftver látható&#10;&#10;Automatikusan generált leírás"/>
+                    <pic:cNvPicPr/>
+                  </pic:nvPicPr>
+                  <pic:blipFill>
+                    <a:blip r:embed="rId19"/>
+                    <a:stretch>
+                      <a:fillRect/>
+                    </a:stretch>
+                  </pic:blipFill>
+                  <pic:spPr>
+                    <a:xfrm>
+                      <a:off x="0" y="0"/>
+                      <a:ext cx="5731510" cy="3499485"/>
+                    </a:xfrm>
+                    <a:prstGeom prst="rect">
+                      <a:avLst/>
+                    </a:prstGeom>
+                  </pic:spPr>
+                </pic:pic>
+              </a:graphicData>
+            </a:graphic>
+          </wp:inline>
+        </w:drawing>
+      </w:r>
+    </w:p>
+    <w:p>
+      <w:pPr>
+        <w:pStyle w:val="Kpalrs"/>
+        <w:rPr>
+          <w:sz w:val="20"/>
+          <w:szCs w:val="20"/>
+        </w:rPr>
+      </w:pPr>
+      <w:r>
+        <w:rPr>
+          <w:sz w:val="20"/>
+          <w:szCs w:val="20"/>
+        </w:rPr>
+        <w:fldChar w:fldCharType="begin"/>
+      </w:r>
+      <w:r>
+        <w:rPr>
+          <w:sz w:val="20"/>
+          <w:szCs w:val="20"/>
+        </w:rPr>
+        <w:instrText xml:space="preserve"> SEQ ábra \* ARABIC </w:instrText>
+      </w:r>
+      <w:r>
+        <w:rPr>
+          <w:sz w:val="20"/>
+          <w:szCs w:val="20"/>
+        </w:rPr>
+        <w:fldChar w:fldCharType="separate"/>
+      </w:r>
+      <w:r>
+        <w:rPr>
+          <w:noProof/>
+          <w:sz w:val="20"/>
+          <w:szCs w:val="20"/>
+        </w:rPr>
+        <w:t>7</w:t>
+      </w:r>
+      <w:r>
+        <w:rPr>
+          <w:sz w:val="20"/>
+          <w:szCs w:val="20"/>
+        </w:rPr>
+        <w:fldChar w:fldCharType="end"/>
+      </w:r>
+      <w:r>
+        <w:rPr>
+          <w:sz w:val="20"/>
+          <w:szCs w:val="20"/>
+        </w:rPr>
+        <w:t xml:space="preserve">. ábra: Legvégül lefut a </w:t>
+      </w:r>
+      <w:proofErr w:type="spellStart"/>
+      <w:r>
+        <w:rPr>
+          <w:sz w:val="20"/>
+          <w:szCs w:val="20"/>
+        </w:rPr>
+        <w:t>delete</w:t>
+      </w:r>
+      <w:proofErr w:type="spellEnd"/>
+      <w:r>
+        <w:rPr>
+          <w:sz w:val="20"/>
+          <w:szCs w:val="20"/>
+        </w:rPr>
+        <w:t xml:space="preserve"> </w:t>
+      </w:r>
+      <w:proofErr w:type="spellStart"/>
+      <w:r>
+        <w:rPr>
+          <w:sz w:val="20"/>
+          <w:szCs w:val="20"/>
+        </w:rPr>
+        <w:t>click</w:t>
+      </w:r>
+      <w:proofErr w:type="spellEnd"/>
+      <w:r>
+        <w:rPr>
+          <w:sz w:val="20"/>
+          <w:szCs w:val="20"/>
+        </w:rPr>
+        <w:t>, ha megnyomjuk a gombot</w:t>
+      </w:r>
+    </w:p>
+    <w:p>
+      <w:r>
+        <w:br w:type="page"/>
       </w:r>
     </w:p>
     <w:sdt>
       <w:sdtPr>
-        <w:rPr>
-          <w:rFonts w:asciiTheme="minorHAnsi" w:eastAsiaTheme="minorHAnsi" w:hAnsiTheme="minorHAnsi" w:cstheme="minorBidi"/>
-          <w:color w:val="auto"/>
-          <w:sz w:val="22"/>
-          <w:szCs w:val="22"/>
-          <w:u w:val="none"/>
-          <w:lang w:eastAsia="en-US"/>
-        </w:rPr>
-        <w:id w:val="-1710021903"/>
+        <w:id w:val="1009332612"/>
         <w:docPartObj>
           <w:docPartGallery w:val="Table of Contents"/>
           <w:docPartUnique/>
@@ -419,8 +1798,14 @@
       </w:sdtPr>
       <w:sdtEndPr>
         <w:rPr>
+          <w:rFonts w:asciiTheme="minorHAnsi" w:eastAsiaTheme="minorHAnsi" w:hAnsiTheme="minorHAnsi" w:cstheme="minorBidi"/>
           <w:b/>
           <w:bCs/>
+          <w:color w:val="auto"/>
+          <w:sz w:val="22"/>
+          <w:szCs w:val="22"/>
+          <w:u w:val="none"/>
+          <w:lang w:eastAsia="en-US"/>
         </w:rPr>
       </w:sdtEndPr>
       <w:sdtContent>
@@ -454,7 +1839,7 @@
           <w:r>
             <w:fldChar w:fldCharType="separate"/>
           </w:r>
-          <w:hyperlink w:anchor="_Toc149567792" w:history="1">
+          <w:hyperlink w:anchor="_Toc149830664" w:history="1">
             <w:r>
               <w:rPr>
                 <w:rStyle w:val="Hiperhivatkozs"/>
@@ -481,7 +1866,7 @@
                 <w:noProof/>
                 <w:webHidden/>
               </w:rPr>
-              <w:instrText xml:space="preserve"> PAGEREF _Toc149567792 \h </w:instrText>
+              <w:instrText xml:space="preserve"> PAGEREF _Toc149830664 \h </w:instrText>
             </w:r>
             <w:r>
               <w:rPr>
@@ -525,7 +1910,7 @@
               <w14:ligatures w14:val="standardContextual"/>
             </w:rPr>
           </w:pPr>
-          <w:hyperlink w:anchor="_Toc149567793" w:history="1">
+          <w:hyperlink w:anchor="_Toc149830665" w:history="1">
             <w:r>
               <w:rPr>
                 <w:rStyle w:val="Hiperhivatkozs"/>
@@ -552,7 +1937,7 @@
                 <w:noProof/>
                 <w:webHidden/>
               </w:rPr>
-              <w:instrText xml:space="preserve"> PAGEREF _Toc149567793 \h </w:instrText>
+              <w:instrText xml:space="preserve"> PAGEREF _Toc149830665 \h </w:instrText>
             </w:r>
             <w:r>
               <w:rPr>
@@ -596,7 +1981,7 @@
               <w14:ligatures w14:val="standardContextual"/>
             </w:rPr>
           </w:pPr>
-          <w:hyperlink w:anchor="_Toc149567794" w:history="1">
+          <w:hyperlink w:anchor="_Toc149830666" w:history="1">
             <w:r>
               <w:rPr>
                 <w:rStyle w:val="Hiperhivatkozs"/>
@@ -623,7 +2008,7 @@
                 <w:noProof/>
                 <w:webHidden/>
               </w:rPr>
-              <w:instrText xml:space="preserve"> PAGEREF _Toc149567794 \h </w:instrText>
+              <w:instrText xml:space="preserve"> PAGEREF _Toc149830666 \h </w:instrText>
             </w:r>
             <w:r>
               <w:rPr>
@@ -667,7 +2052,7 @@
               <w14:ligatures w14:val="standardContextual"/>
             </w:rPr>
           </w:pPr>
-          <w:hyperlink w:anchor="_Toc149567795" w:history="1">
+          <w:hyperlink w:anchor="_Toc149830667" w:history="1">
             <w:r>
               <w:rPr>
                 <w:rStyle w:val="Hiperhivatkozs"/>
@@ -694,7 +2079,7 @@
                 <w:noProof/>
                 <w:webHidden/>
               </w:rPr>
-              <w:instrText xml:space="preserve"> PAGEREF _Toc149567795 \h </w:instrText>
+              <w:instrText xml:space="preserve"> PAGEREF _Toc149830667 \h </w:instrText>
             </w:r>
             <w:r>
               <w:rPr>
@@ -714,7 +2099,7 @@
                 <w:noProof/>
                 <w:webHidden/>
               </w:rPr>
-              <w:t>1</w:t>
+              <w:t>2</w:t>
             </w:r>
             <w:r>
               <w:rPr>
@@ -738,13 +2123,13 @@
               <w14:ligatures w14:val="standardContextual"/>
             </w:rPr>
           </w:pPr>
-          <w:hyperlink w:anchor="_Toc149567796" w:history="1">
+          <w:hyperlink w:anchor="_Toc149830668" w:history="1">
             <w:r>
               <w:rPr>
                 <w:rStyle w:val="Hiperhivatkozs"/>
                 <w:noProof/>
               </w:rPr>
-              <w:t>Regisztráció</w:t>
+              <w:t>Regisztráció/Bejelentkezés</w:t>
             </w:r>
             <w:r>
               <w:rPr>
@@ -765,7 +2150,7 @@
                 <w:noProof/>
                 <w:webHidden/>
               </w:rPr>
-              <w:instrText xml:space="preserve"> PAGEREF _Toc149567796 \h </w:instrText>
+              <w:instrText xml:space="preserve"> PAGEREF _Toc149830668 \h </w:instrText>
             </w:r>
             <w:r>
               <w:rPr>
@@ -785,7 +2170,7 @@
                 <w:noProof/>
                 <w:webHidden/>
               </w:rPr>
-              <w:t>2</w:t>
+              <w:t>3</w:t>
             </w:r>
             <w:r>
               <w:rPr>
@@ -809,13 +2194,13 @@
               <w14:ligatures w14:val="standardContextual"/>
             </w:rPr>
           </w:pPr>
-          <w:hyperlink w:anchor="_Toc149567797" w:history="1">
+          <w:hyperlink w:anchor="_Toc149830669" w:history="1">
             <w:r>
               <w:rPr>
                 <w:rStyle w:val="Hiperhivatkozs"/>
                 <w:noProof/>
               </w:rPr>
-              <w:t>Bejelentkezés</w:t>
+              <w:t>SQL Injection elleni védelem</w:t>
             </w:r>
             <w:r>
               <w:rPr>
@@ -836,7 +2221,7 @@
                 <w:noProof/>
                 <w:webHidden/>
               </w:rPr>
-              <w:instrText xml:space="preserve"> PAGEREF _Toc149567797 \h </w:instrText>
+              <w:instrText xml:space="preserve"> PAGEREF _Toc149830669 \h </w:instrText>
             </w:r>
             <w:r>
               <w:rPr>
@@ -856,7 +2241,7 @@
                 <w:noProof/>
                 <w:webHidden/>
               </w:rPr>
-              <w:t>2</w:t>
+              <w:t>3</w:t>
             </w:r>
             <w:r>
               <w:rPr>
@@ -880,13 +2265,13 @@
               <w14:ligatures w14:val="standardContextual"/>
             </w:rPr>
           </w:pPr>
-          <w:hyperlink w:anchor="_Toc149567798" w:history="1">
+          <w:hyperlink w:anchor="_Toc149830670" w:history="1">
             <w:r>
               <w:rPr>
                 <w:rStyle w:val="Hiperhivatkozs"/>
                 <w:noProof/>
               </w:rPr>
-              <w:t>SQL Injection elleni védelem</w:t>
+              <w:t>Tárgy hozzáadása</w:t>
             </w:r>
             <w:r>
               <w:rPr>
@@ -907,7 +2292,7 @@
                 <w:noProof/>
                 <w:webHidden/>
               </w:rPr>
-              <w:instrText xml:space="preserve"> PAGEREF _Toc149567798 \h </w:instrText>
+              <w:instrText xml:space="preserve"> PAGEREF _Toc149830670 \h </w:instrText>
             </w:r>
             <w:r>
               <w:rPr>
@@ -927,7 +2312,7 @@
                 <w:noProof/>
                 <w:webHidden/>
               </w:rPr>
-              <w:t>2</w:t>
+              <w:t>4</w:t>
             </w:r>
             <w:r>
               <w:rPr>
@@ -951,13 +2336,13 @@
               <w14:ligatures w14:val="standardContextual"/>
             </w:rPr>
           </w:pPr>
-          <w:hyperlink w:anchor="_Toc149567799" w:history="1">
+          <w:hyperlink w:anchor="_Toc149830671" w:history="1">
             <w:r>
               <w:rPr>
                 <w:rStyle w:val="Hiperhivatkozs"/>
                 <w:noProof/>
               </w:rPr>
-              <w:t>Tárgy hozzáadása</w:t>
+              <w:t>Tárgy frissítése</w:t>
             </w:r>
             <w:r>
               <w:rPr>
@@ -978,7 +2363,7 @@
                 <w:noProof/>
                 <w:webHidden/>
               </w:rPr>
-              <w:instrText xml:space="preserve"> PAGEREF _Toc149567799 \h </w:instrText>
+              <w:instrText xml:space="preserve"> PAGEREF _Toc149830671 \h </w:instrText>
             </w:r>
             <w:r>
               <w:rPr>
@@ -998,7 +2383,7 @@
                 <w:noProof/>
                 <w:webHidden/>
               </w:rPr>
-              <w:t>2</w:t>
+              <w:t>5</w:t>
             </w:r>
             <w:r>
               <w:rPr>
@@ -1022,13 +2407,13 @@
               <w14:ligatures w14:val="standardContextual"/>
             </w:rPr>
           </w:pPr>
-          <w:hyperlink w:anchor="_Toc149567800" w:history="1">
+          <w:hyperlink w:anchor="_Toc149830672" w:history="1">
             <w:r>
               <w:rPr>
                 <w:rStyle w:val="Hiperhivatkozs"/>
                 <w:noProof/>
               </w:rPr>
-              <w:t>Tárgy frissítése</w:t>
+              <w:t>Tárgy törlése</w:t>
             </w:r>
             <w:r>
               <w:rPr>
@@ -1049,7 +2434,7 @@
                 <w:noProof/>
                 <w:webHidden/>
               </w:rPr>
-              <w:instrText xml:space="preserve"> PAGEREF _Toc149567800 \h </w:instrText>
+              <w:instrText xml:space="preserve"> PAGEREF _Toc149830672 \h </w:instrText>
             </w:r>
             <w:r>
               <w:rPr>
@@ -1069,78 +2454,7 @@
                 <w:noProof/>
                 <w:webHidden/>
               </w:rPr>
-              <w:t>2</w:t>
-            </w:r>
-            <w:r>
-              <w:rPr>
-                <w:noProof/>
-                <w:webHidden/>
-              </w:rPr>
-              <w:fldChar w:fldCharType="end"/>
-            </w:r>
-          </w:hyperlink>
-        </w:p>
-        <w:p>
-          <w:pPr>
-            <w:pStyle w:val="TJ2"/>
-            <w:tabs>
-              <w:tab w:val="right" w:leader="dot" w:pos="9016"/>
-            </w:tabs>
-            <w:rPr>
-              <w:rFonts w:cstheme="minorBidi"/>
-              <w:noProof/>
-              <w:kern w:val="2"/>
-              <w14:ligatures w14:val="standardContextual"/>
-            </w:rPr>
-          </w:pPr>
-          <w:hyperlink w:anchor="_Toc149567801" w:history="1">
-            <w:r>
-              <w:rPr>
-                <w:rStyle w:val="Hiperhivatkozs"/>
-                <w:noProof/>
-              </w:rPr>
-              <w:t>Tárgy törlése</w:t>
-            </w:r>
-            <w:r>
-              <w:rPr>
-                <w:noProof/>
-                <w:webHidden/>
-              </w:rPr>
-              <w:tab/>
-            </w:r>
-            <w:r>
-              <w:rPr>
-                <w:noProof/>
-                <w:webHidden/>
-              </w:rPr>
-              <w:fldChar w:fldCharType="begin"/>
-            </w:r>
-            <w:r>
-              <w:rPr>
-                <w:noProof/>
-                <w:webHidden/>
-              </w:rPr>
-              <w:instrText xml:space="preserve"> PAGEREF _Toc149567801 \h </w:instrText>
-            </w:r>
-            <w:r>
-              <w:rPr>
-                <w:noProof/>
-                <w:webHidden/>
-              </w:rPr>
-            </w:r>
-            <w:r>
-              <w:rPr>
-                <w:noProof/>
-                <w:webHidden/>
-              </w:rPr>
-              <w:fldChar w:fldCharType="separate"/>
-            </w:r>
-            <w:r>
-              <w:rPr>
-                <w:noProof/>
-                <w:webHidden/>
-              </w:rPr>
-              <w:t>2</w:t>
+              <w:t>7</w:t>
             </w:r>
             <w:r>
               <w:rPr>
@@ -1162,46 +2476,6 @@
         </w:p>
       </w:sdtContent>
     </w:sdt>
-    <w:p>
-      <w:pPr>
-        <w:pStyle w:val="Sections"/>
-      </w:pPr>
-    </w:p>
-    <w:p>
-      <w:pPr>
-        <w:pStyle w:val="Sections"/>
-      </w:pPr>
-    </w:p>
-    <w:p>
-      <w:pPr>
-        <w:pStyle w:val="Sections"/>
-      </w:pPr>
-    </w:p>
-    <w:p>
-      <w:pPr>
-        <w:pStyle w:val="Sections"/>
-      </w:pPr>
-    </w:p>
-    <w:p>
-      <w:pPr>
-        <w:pStyle w:val="Sections"/>
-      </w:pPr>
-    </w:p>
-    <w:p>
-      <w:pPr>
-        <w:pStyle w:val="Sections"/>
-      </w:pPr>
-    </w:p>
-    <w:p>
-      <w:pPr>
-        <w:pStyle w:val="Sections"/>
-      </w:pPr>
-    </w:p>
-    <w:p>
-      <w:pPr>
-        <w:pStyle w:val="Cm1"/>
-      </w:pPr>
-    </w:p>
     <w:sectPr>
       <w:pgSz w:w="11906" w:h="16838"/>
       <w:pgMar w:top="1440" w:right="1440" w:bottom="1440" w:left="1440" w:header="708" w:footer="708" w:gutter="0"/>
@@ -1904,6 +3178,25 @@
       <w:u w:val="single"/>
     </w:rPr>
   </w:style>
+  <w:style w:type="paragraph" w:styleId="Kpalrs">
+    <w:name w:val="caption"/>
+    <w:basedOn w:val="Norml"/>
+    <w:next w:val="Norml"/>
+    <w:uiPriority w:val="35"/>
+    <w:unhideWhenUsed/>
+    <w:qFormat/>
+    <w:rsid w:val="006914AB"/>
+    <w:pPr>
+      <w:spacing w:after="200" w:line="240" w:lineRule="auto"/>
+    </w:pPr>
+    <w:rPr>
+      <w:i/>
+      <w:iCs/>
+      <w:color w:val="44546A" w:themeColor="text2"/>
+      <w:sz w:val="18"/>
+      <w:szCs w:val="18"/>
+    </w:rPr>
+  </w:style>
 </w:styles>
 </file>
 

</xml_diff>